<commit_message>
added more detail to proposal and budgeting
</commit_message>
<xml_diff>
--- a/presentation/Proposal.docx
+++ b/presentation/Proposal.docx
@@ -710,10 +710,16 @@
         <w:pStyle w:val="Heading2"/>
         <w:spacing w:before="25"/>
         <w:ind w:right="0"/>
+        <w:rPr>
+          <w:sz w:val="24"/>
+          <w:szCs w:val="24"/>
+        </w:rPr>
       </w:pPr>
       <w:r>
         <w:rPr>
           <w:color w:val="0055CC"/>
+          <w:sz w:val="24"/>
+          <w:szCs w:val="24"/>
         </w:rPr>
         <w:t xml:space="preserve">Budget </w:t>
       </w:r>
@@ -721,6 +727,8 @@
         <w:rPr>
           <w:color w:val="0055CC"/>
           <w:spacing w:val="-2"/>
+          <w:sz w:val="24"/>
+          <w:szCs w:val="24"/>
         </w:rPr>
         <w:t>Template</w:t>
       </w:r>
@@ -731,7 +739,8 @@
         <w:spacing w:before="10"/>
         <w:rPr>
           <w:b/>
-          <w:sz w:val="22"/>
+          <w:sz w:val="24"/>
+          <w:szCs w:val="24"/>
         </w:rPr>
       </w:pPr>
     </w:p>
@@ -739,290 +748,15 @@
       <w:pPr>
         <w:ind w:left="107"/>
         <w:rPr>
-          <w:b/>
-          <w:sz w:val="20"/>
-        </w:rPr>
-      </w:pPr>
-      <w:r>
-        <w:rPr>
-          <w:noProof/>
-        </w:rPr>
-        <mc:AlternateContent>
-          <mc:Choice Requires="wps">
-            <w:drawing>
-              <wp:anchor distT="0" distB="0" distL="0" distR="0" simplePos="0" relativeHeight="251659264" behindDoc="0" locked="0" layoutInCell="1" allowOverlap="1" wp14:anchorId="6881F398" wp14:editId="5C6AF65E">
-                <wp:simplePos x="0" y="0"/>
-                <wp:positionH relativeFrom="page">
-                  <wp:posOffset>614149</wp:posOffset>
-                </wp:positionH>
-                <wp:positionV relativeFrom="paragraph">
-                  <wp:posOffset>361445</wp:posOffset>
-                </wp:positionV>
-                <wp:extent cx="8063230" cy="127000"/>
-                <wp:effectExtent l="0" t="0" r="0" b="0"/>
-                <wp:wrapNone/>
-                <wp:docPr id="13" name="Textbox 13"/>
-                <wp:cNvGraphicFramePr>
-                  <a:graphicFrameLocks xmlns:a="http://schemas.openxmlformats.org/drawingml/2006/main"/>
-                </wp:cNvGraphicFramePr>
-                <a:graphic xmlns:a="http://schemas.openxmlformats.org/drawingml/2006/main">
-                  <a:graphicData uri="http://schemas.microsoft.com/office/word/2010/wordprocessingShape">
-                    <wps:wsp>
-                      <wps:cNvSpPr txBox="1">
-                        <a:spLocks/>
-                      </wps:cNvSpPr>
-                      <wps:spPr>
-                        <a:xfrm>
-                          <a:off x="0" y="0"/>
-                          <a:ext cx="8063230" cy="127000"/>
-                        </a:xfrm>
-                        <a:prstGeom prst="rect">
-                          <a:avLst/>
-                        </a:prstGeom>
-                      </wps:spPr>
-                      <wps:txbx>
-                        <w:txbxContent>
-                          <w:tbl>
-                            <w:tblPr>
-                              <w:tblW w:w="0" w:type="auto"/>
-                              <w:tblInd w:w="67" w:type="dxa"/>
-                              <w:tblLayout w:type="fixed"/>
-                              <w:tblCellMar>
-                                <w:left w:w="0" w:type="dxa"/>
-                                <w:right w:w="0" w:type="dxa"/>
-                              </w:tblCellMar>
-                              <w:tblLook w:val="01E0" w:firstRow="1" w:lastRow="1" w:firstColumn="1" w:lastColumn="1" w:noHBand="0" w:noVBand="0"/>
-                            </w:tblPr>
-                            <w:tblGrid>
-                              <w:gridCol w:w="1832"/>
-                              <w:gridCol w:w="3310"/>
-                              <w:gridCol w:w="3690"/>
-                              <w:gridCol w:w="2071"/>
-                              <w:gridCol w:w="1674"/>
-                            </w:tblGrid>
-                            <w:tr>
-                              <w:trPr>
-                                <w:trHeight w:val="200"/>
-                              </w:trPr>
-                              <w:tc>
-                                <w:tcPr>
-                                  <w:tcW w:w="1832" w:type="dxa"/>
-                                  <w:shd w:val="clear" w:color="auto" w:fill="0055CC"/>
-                                </w:tcPr>
-                                <w:p>
-                                  <w:pPr>
-                                    <w:pStyle w:val="TableParagraph"/>
-                                    <w:rPr>
-                                      <w:rFonts w:ascii="Times New Roman"/>
-                                      <w:sz w:val="12"/>
-                                    </w:rPr>
-                                  </w:pPr>
-                                </w:p>
-                              </w:tc>
-                              <w:tc>
-                                <w:tcPr>
-                                  <w:tcW w:w="3310" w:type="dxa"/>
-                                  <w:shd w:val="clear" w:color="auto" w:fill="0055CC"/>
-                                </w:tcPr>
-                                <w:p>
-                                  <w:pPr>
-                                    <w:pStyle w:val="TableParagraph"/>
-                                    <w:rPr>
-                                      <w:rFonts w:ascii="Times New Roman"/>
-                                      <w:sz w:val="12"/>
-                                    </w:rPr>
-                                  </w:pPr>
-                                </w:p>
-                              </w:tc>
-                              <w:tc>
-                                <w:tcPr>
-                                  <w:tcW w:w="3690" w:type="dxa"/>
-                                  <w:shd w:val="clear" w:color="auto" w:fill="0055CC"/>
-                                </w:tcPr>
-                                <w:p>
-                                  <w:pPr>
-                                    <w:pStyle w:val="TableParagraph"/>
-                                    <w:rPr>
-                                      <w:rFonts w:ascii="Times New Roman"/>
-                                      <w:sz w:val="12"/>
-                                    </w:rPr>
-                                  </w:pPr>
-                                </w:p>
-                              </w:tc>
-                              <w:tc>
-                                <w:tcPr>
-                                  <w:tcW w:w="2071" w:type="dxa"/>
-                                  <w:shd w:val="clear" w:color="auto" w:fill="0055CC"/>
-                                </w:tcPr>
-                                <w:p>
-                                  <w:pPr>
-                                    <w:pStyle w:val="TableParagraph"/>
-                                    <w:rPr>
-                                      <w:rFonts w:ascii="Times New Roman"/>
-                                      <w:sz w:val="12"/>
-                                    </w:rPr>
-                                  </w:pPr>
-                                </w:p>
-                              </w:tc>
-                              <w:tc>
-                                <w:tcPr>
-                                  <w:tcW w:w="1674" w:type="dxa"/>
-                                  <w:shd w:val="clear" w:color="auto" w:fill="0055CC"/>
-                                </w:tcPr>
-                                <w:p>
-                                  <w:pPr>
-                                    <w:pStyle w:val="TableParagraph"/>
-                                    <w:rPr>
-                                      <w:rFonts w:ascii="Times New Roman"/>
-                                      <w:sz w:val="12"/>
-                                    </w:rPr>
-                                  </w:pPr>
-                                </w:p>
-                              </w:tc>
-                            </w:tr>
-                          </w:tbl>
-                          <w:p>
-                            <w:pPr>
-                              <w:pStyle w:val="BodyText"/>
-                            </w:pPr>
-                          </w:p>
-                        </w:txbxContent>
-                      </wps:txbx>
-                      <wps:bodyPr wrap="square" lIns="0" tIns="0" rIns="0" bIns="0" rtlCol="0">
-                        <a:noAutofit/>
-                      </wps:bodyPr>
-                    </wps:wsp>
-                  </a:graphicData>
-                </a:graphic>
-              </wp:anchor>
-            </w:drawing>
-          </mc:Choice>
-          <mc:Fallback>
-            <w:pict>
-              <v:shapetype w14:anchorId="6881F398" id="_x0000_t202" coordsize="21600,21600" o:spt="202" path="m,l,21600r21600,l21600,xe">
-                <v:stroke joinstyle="miter"/>
-                <v:path gradientshapeok="t" o:connecttype="rect"/>
-              </v:shapetype>
-              <v:shape id="Textbox 13" o:spid="_x0000_s1026" type="#_x0000_t202" style="position:absolute;left:0;text-align:left;margin-left:48.35pt;margin-top:28.45pt;width:634.9pt;height:10pt;z-index:251659264;visibility:visible;mso-wrap-style:square;mso-wrap-distance-left:0;mso-wrap-distance-top:0;mso-wrap-distance-right:0;mso-wrap-distance-bottom:0;mso-position-horizontal:absolute;mso-position-horizontal-relative:page;mso-position-vertical:absolute;mso-position-vertical-relative:text;v-text-anchor:top" o:gfxdata="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" filled="f" stroked="f">
-                <v:textbox inset="0,0,0,0">
-                  <w:txbxContent>
-                    <w:tbl>
-                      <w:tblPr>
-                        <w:tblW w:w="0" w:type="auto"/>
-                        <w:tblInd w:w="67" w:type="dxa"/>
-                        <w:tblLayout w:type="fixed"/>
-                        <w:tblCellMar>
-                          <w:left w:w="0" w:type="dxa"/>
-                          <w:right w:w="0" w:type="dxa"/>
-                        </w:tblCellMar>
-                        <w:tblLook w:val="01E0" w:firstRow="1" w:lastRow="1" w:firstColumn="1" w:lastColumn="1" w:noHBand="0" w:noVBand="0"/>
-                      </w:tblPr>
-                      <w:tblGrid>
-                        <w:gridCol w:w="1832"/>
-                        <w:gridCol w:w="3310"/>
-                        <w:gridCol w:w="3690"/>
-                        <w:gridCol w:w="2071"/>
-                        <w:gridCol w:w="1674"/>
-                      </w:tblGrid>
-                      <w:tr>
-                        <w:trPr>
-                          <w:trHeight w:val="200"/>
-                        </w:trPr>
-                        <w:tc>
-                          <w:tcPr>
-                            <w:tcW w:w="1832" w:type="dxa"/>
-                            <w:shd w:val="clear" w:color="auto" w:fill="0055CC"/>
-                          </w:tcPr>
-                          <w:p>
-                            <w:pPr>
-                              <w:pStyle w:val="TableParagraph"/>
-                              <w:rPr>
-                                <w:rFonts w:ascii="Times New Roman"/>
-                                <w:sz w:val="12"/>
-                              </w:rPr>
-                            </w:pPr>
-                          </w:p>
-                        </w:tc>
-                        <w:tc>
-                          <w:tcPr>
-                            <w:tcW w:w="3310" w:type="dxa"/>
-                            <w:shd w:val="clear" w:color="auto" w:fill="0055CC"/>
-                          </w:tcPr>
-                          <w:p>
-                            <w:pPr>
-                              <w:pStyle w:val="TableParagraph"/>
-                              <w:rPr>
-                                <w:rFonts w:ascii="Times New Roman"/>
-                                <w:sz w:val="12"/>
-                              </w:rPr>
-                            </w:pPr>
-                          </w:p>
-                        </w:tc>
-                        <w:tc>
-                          <w:tcPr>
-                            <w:tcW w:w="3690" w:type="dxa"/>
-                            <w:shd w:val="clear" w:color="auto" w:fill="0055CC"/>
-                          </w:tcPr>
-                          <w:p>
-                            <w:pPr>
-                              <w:pStyle w:val="TableParagraph"/>
-                              <w:rPr>
-                                <w:rFonts w:ascii="Times New Roman"/>
-                                <w:sz w:val="12"/>
-                              </w:rPr>
-                            </w:pPr>
-                          </w:p>
-                        </w:tc>
-                        <w:tc>
-                          <w:tcPr>
-                            <w:tcW w:w="2071" w:type="dxa"/>
-                            <w:shd w:val="clear" w:color="auto" w:fill="0055CC"/>
-                          </w:tcPr>
-                          <w:p>
-                            <w:pPr>
-                              <w:pStyle w:val="TableParagraph"/>
-                              <w:rPr>
-                                <w:rFonts w:ascii="Times New Roman"/>
-                                <w:sz w:val="12"/>
-                              </w:rPr>
-                            </w:pPr>
-                          </w:p>
-                        </w:tc>
-                        <w:tc>
-                          <w:tcPr>
-                            <w:tcW w:w="1674" w:type="dxa"/>
-                            <w:shd w:val="clear" w:color="auto" w:fill="0055CC"/>
-                          </w:tcPr>
-                          <w:p>
-                            <w:pPr>
-                              <w:pStyle w:val="TableParagraph"/>
-                              <w:rPr>
-                                <w:rFonts w:ascii="Times New Roman"/>
-                                <w:sz w:val="12"/>
-                              </w:rPr>
-                            </w:pPr>
-                          </w:p>
-                        </w:tc>
-                      </w:tr>
-                    </w:tbl>
-                    <w:p>
-                      <w:pPr>
-                        <w:pStyle w:val="BodyText"/>
-                      </w:pPr>
-                    </w:p>
-                  </w:txbxContent>
-                </v:textbox>
-                <w10:wrap anchorx="page"/>
-              </v:shape>
-            </w:pict>
-          </mc:Fallback>
-        </mc:AlternateContent>
-      </w:r>
-      <w:r>
-        <w:rPr>
+          <w:rFonts w:ascii="Arial" w:hAnsi="Arial" w:cs="Arial"/>
+          <w:b/>
+        </w:rPr>
+      </w:pPr>
+      <w:r>
+        <w:rPr>
+          <w:rFonts w:ascii="Arial" w:hAnsi="Arial" w:cs="Arial"/>
           <w:b/>
           <w:spacing w:val="-2"/>
-          <w:sz w:val="20"/>
         </w:rPr>
         <w:t>Salaries:</w:t>
       </w:r>
@@ -1033,7 +767,8 @@
         <w:spacing w:before="6"/>
         <w:rPr>
           <w:b/>
-          <w:sz w:val="13"/>
+          <w:sz w:val="24"/>
+          <w:szCs w:val="24"/>
         </w:rPr>
       </w:pPr>
     </w:p>
@@ -1090,7 +825,8 @@
               <w:ind w:left="170"/>
               <w:rPr>
                 <w:b/>
-                <w:sz w:val="20"/>
+                <w:sz w:val="24"/>
+                <w:szCs w:val="24"/>
               </w:rPr>
             </w:pPr>
             <w:r>
@@ -1098,7 +834,8 @@
                 <w:b/>
                 <w:color w:val="FFFFFF"/>
                 <w:spacing w:val="-4"/>
-                <w:sz w:val="20"/>
+                <w:sz w:val="24"/>
+                <w:szCs w:val="24"/>
               </w:rPr>
               <w:t>Name</w:t>
             </w:r>
@@ -1106,35 +843,29 @@
               <w:rPr>
                 <w:b/>
                 <w:color w:val="FFFFFF"/>
-                <w:sz w:val="20"/>
+                <w:sz w:val="24"/>
+                <w:szCs w:val="24"/>
               </w:rPr>
               <w:tab/>
             </w:r>
             <w:r>
               <w:rPr>
-                <w:rFonts w:ascii="Helvetica Neue"/>
                 <w:b/>
                 <w:color w:val="FFFFFF"/>
                 <w:spacing w:val="-2"/>
-                <w:sz w:val="20"/>
+                <w:sz w:val="24"/>
+                <w:szCs w:val="24"/>
               </w:rPr>
               <w:t>Justification</w:t>
             </w:r>
             <w:r>
               <w:rPr>
-                <w:rFonts w:ascii="Helvetica Neue"/>
                 <w:b/>
                 <w:color w:val="FFFFFF"/>
-                <w:sz w:val="20"/>
+                <w:sz w:val="24"/>
+                <w:szCs w:val="24"/>
               </w:rPr>
               <w:tab/>
-            </w:r>
-            <w:r>
-              <w:rPr>
-                <w:b/>
-                <w:color w:val="FFFFFF"/>
-                <w:sz w:val="20"/>
-              </w:rPr>
               <w:t>Period</w:t>
             </w:r>
             <w:r>
@@ -1142,7 +873,8 @@
                 <w:b/>
                 <w:color w:val="FFFFFF"/>
                 <w:spacing w:val="-2"/>
-                <w:sz w:val="20"/>
+                <w:sz w:val="24"/>
+                <w:szCs w:val="24"/>
               </w:rPr>
               <w:t xml:space="preserve"> </w:t>
             </w:r>
@@ -1150,7 +882,8 @@
               <w:rPr>
                 <w:b/>
                 <w:color w:val="FFFFFF"/>
-                <w:sz w:val="20"/>
+                <w:sz w:val="24"/>
+                <w:szCs w:val="24"/>
               </w:rPr>
               <w:t>on</w:t>
             </w:r>
@@ -1159,7 +892,8 @@
                 <w:b/>
                 <w:color w:val="FFFFFF"/>
                 <w:spacing w:val="-2"/>
-                <w:sz w:val="20"/>
+                <w:sz w:val="24"/>
+                <w:szCs w:val="24"/>
               </w:rPr>
               <w:t xml:space="preserve"> </w:t>
             </w:r>
@@ -1167,7 +901,8 @@
               <w:rPr>
                 <w:b/>
                 <w:color w:val="FFFFFF"/>
-                <w:sz w:val="20"/>
+                <w:sz w:val="24"/>
+                <w:szCs w:val="24"/>
               </w:rPr>
               <w:t>project</w:t>
             </w:r>
@@ -1176,17 +911,48 @@
                 <w:b/>
                 <w:color w:val="FFFFFF"/>
                 <w:spacing w:val="-2"/>
-                <w:sz w:val="20"/>
-              </w:rPr>
-              <w:t xml:space="preserve"> (months)</w:t>
-            </w:r>
+                <w:sz w:val="24"/>
+                <w:szCs w:val="24"/>
+              </w:rPr>
+              <w:t xml:space="preserve"> (</w:t>
+            </w:r>
+            <w:proofErr w:type="gramStart"/>
             <w:r>
               <w:rPr>
                 <w:b/>
                 <w:color w:val="FFFFFF"/>
-                <w:sz w:val="20"/>
-              </w:rPr>
-              <w:tab/>
+                <w:spacing w:val="-2"/>
+                <w:sz w:val="24"/>
+                <w:szCs w:val="24"/>
+              </w:rPr>
+              <w:t>months)</w:t>
+            </w:r>
+            <w:r>
+              <w:rPr>
+                <w:b/>
+                <w:color w:val="FFFFFF"/>
+                <w:sz w:val="24"/>
+                <w:szCs w:val="24"/>
+              </w:rPr>
+              <w:t xml:space="preserve">   </w:t>
+            </w:r>
+            <w:proofErr w:type="gramEnd"/>
+            <w:r>
+              <w:rPr>
+                <w:b/>
+                <w:color w:val="FFFFFF"/>
+                <w:sz w:val="24"/>
+                <w:szCs w:val="24"/>
+              </w:rPr>
+              <w:t xml:space="preserve">   </w:t>
+            </w:r>
+            <w:r>
+              <w:rPr>
+                <w:b/>
+                <w:color w:val="FFFFFF"/>
+                <w:sz w:val="24"/>
+                <w:szCs w:val="24"/>
+              </w:rPr>
               <w:t>%</w:t>
             </w:r>
             <w:r>
@@ -1194,7 +960,8 @@
                 <w:b/>
                 <w:color w:val="FFFFFF"/>
                 <w:spacing w:val="21"/>
-                <w:sz w:val="20"/>
+                <w:sz w:val="24"/>
+                <w:szCs w:val="24"/>
               </w:rPr>
               <w:t xml:space="preserve"> </w:t>
             </w:r>
@@ -1203,7 +970,8 @@
                 <w:b/>
                 <w:color w:val="FFFFFF"/>
                 <w:spacing w:val="-4"/>
-                <w:sz w:val="20"/>
+                <w:sz w:val="24"/>
+                <w:szCs w:val="24"/>
               </w:rPr>
               <w:t>time</w:t>
             </w:r>
@@ -1211,7 +979,8 @@
               <w:rPr>
                 <w:b/>
                 <w:color w:val="FFFFFF"/>
-                <w:sz w:val="20"/>
+                <w:sz w:val="24"/>
+                <w:szCs w:val="24"/>
               </w:rPr>
               <w:tab/>
             </w:r>
@@ -1220,7 +989,8 @@
                 <w:b/>
                 <w:color w:val="FFFFFF"/>
                 <w:spacing w:val="-2"/>
-                <w:sz w:val="20"/>
+                <w:sz w:val="24"/>
+                <w:szCs w:val="24"/>
               </w:rPr>
               <w:t>Total</w:t>
             </w:r>
@@ -1245,10 +1015,17 @@
             <w:pPr>
               <w:pStyle w:val="TableParagraph"/>
               <w:rPr>
-                <w:rFonts w:ascii="Times New Roman"/>
-                <w:sz w:val="18"/>
-              </w:rPr>
-            </w:pPr>
+                <w:sz w:val="24"/>
+                <w:szCs w:val="24"/>
+              </w:rPr>
+            </w:pPr>
+            <w:r>
+              <w:rPr>
+                <w:sz w:val="24"/>
+                <w:szCs w:val="24"/>
+              </w:rPr>
+              <w:t>Gokhan Tut</w:t>
+            </w:r>
           </w:p>
         </w:tc>
         <w:tc>
@@ -1265,10 +1042,17 @@
             <w:pPr>
               <w:pStyle w:val="TableParagraph"/>
               <w:rPr>
-                <w:rFonts w:ascii="Times New Roman"/>
-                <w:sz w:val="18"/>
-              </w:rPr>
-            </w:pPr>
+                <w:sz w:val="24"/>
+                <w:szCs w:val="24"/>
+              </w:rPr>
+            </w:pPr>
+            <w:r>
+              <w:rPr>
+                <w:sz w:val="24"/>
+                <w:szCs w:val="24"/>
+              </w:rPr>
+              <w:t xml:space="preserve">Project lead </w:t>
+            </w:r>
           </w:p>
         </w:tc>
         <w:tc>
@@ -1285,10 +1069,17 @@
             <w:pPr>
               <w:pStyle w:val="TableParagraph"/>
               <w:rPr>
-                <w:rFonts w:ascii="Times New Roman"/>
-                <w:sz w:val="18"/>
-              </w:rPr>
-            </w:pPr>
+                <w:sz w:val="24"/>
+                <w:szCs w:val="24"/>
+              </w:rPr>
+            </w:pPr>
+            <w:r>
+              <w:rPr>
+                <w:sz w:val="24"/>
+                <w:szCs w:val="24"/>
+              </w:rPr>
+              <w:t>12</w:t>
+            </w:r>
           </w:p>
         </w:tc>
         <w:tc>
@@ -1305,10 +1096,52 @@
             <w:pPr>
               <w:pStyle w:val="TableParagraph"/>
               <w:rPr>
-                <w:rFonts w:ascii="Times New Roman"/>
-                <w:sz w:val="18"/>
-              </w:rPr>
-            </w:pPr>
+                <w:sz w:val="24"/>
+                <w:szCs w:val="24"/>
+              </w:rPr>
+            </w:pPr>
+            <w:r>
+              <w:rPr>
+                <w:sz w:val="24"/>
+                <w:szCs w:val="24"/>
+              </w:rPr>
+              <w:t xml:space="preserve">        Full time -</w:t>
+            </w:r>
+            <w:r>
+              <w:rPr>
+                <w:sz w:val="24"/>
+                <w:szCs w:val="24"/>
+              </w:rPr>
+              <w:tab/>
+            </w:r>
+            <w:r>
+              <w:rPr>
+                <w:sz w:val="24"/>
+                <w:szCs w:val="24"/>
+              </w:rPr>
+              <w:tab/>
+            </w:r>
+            <w:r>
+              <w:rPr>
+                <w:sz w:val="24"/>
+                <w:szCs w:val="24"/>
+              </w:rPr>
+              <w:t>5</w:t>
+            </w:r>
+            <w:r>
+              <w:rPr>
+                <w:sz w:val="24"/>
+                <w:szCs w:val="24"/>
+              </w:rPr>
+              <w:t>4</w:t>
+            </w:r>
+            <w:r>
+              <w:rPr>
+                <w:sz w:val="24"/>
+                <w:szCs w:val="24"/>
+              </w:rPr>
+              <w:t>k</w:t>
+            </w:r>
           </w:p>
         </w:tc>
       </w:tr>
@@ -1330,10 +1163,17 @@
             <w:pPr>
               <w:pStyle w:val="TableParagraph"/>
               <w:rPr>
-                <w:rFonts w:ascii="Times New Roman"/>
-                <w:sz w:val="18"/>
-              </w:rPr>
-            </w:pPr>
+                <w:sz w:val="24"/>
+                <w:szCs w:val="24"/>
+              </w:rPr>
+            </w:pPr>
+            <w:r>
+              <w:rPr>
+                <w:sz w:val="24"/>
+                <w:szCs w:val="24"/>
+              </w:rPr>
+              <w:t xml:space="preserve">Duncan Murray </w:t>
+            </w:r>
           </w:p>
         </w:tc>
         <w:tc>
@@ -1350,10 +1190,17 @@
             <w:pPr>
               <w:pStyle w:val="TableParagraph"/>
               <w:rPr>
-                <w:rFonts w:ascii="Times New Roman"/>
-                <w:sz w:val="18"/>
-              </w:rPr>
-            </w:pPr>
+                <w:sz w:val="24"/>
+                <w:szCs w:val="24"/>
+              </w:rPr>
+            </w:pPr>
+            <w:r>
+              <w:rPr>
+                <w:sz w:val="24"/>
+                <w:szCs w:val="24"/>
+              </w:rPr>
+              <w:t xml:space="preserve">Data linkage </w:t>
+            </w:r>
           </w:p>
         </w:tc>
         <w:tc>
@@ -1370,10 +1217,17 @@
             <w:pPr>
               <w:pStyle w:val="TableParagraph"/>
               <w:rPr>
-                <w:rFonts w:ascii="Times New Roman"/>
-                <w:sz w:val="18"/>
-              </w:rPr>
-            </w:pPr>
+                <w:sz w:val="24"/>
+                <w:szCs w:val="24"/>
+              </w:rPr>
+            </w:pPr>
+            <w:r>
+              <w:rPr>
+                <w:sz w:val="24"/>
+                <w:szCs w:val="24"/>
+              </w:rPr>
+              <w:t>12</w:t>
+            </w:r>
           </w:p>
         </w:tc>
         <w:tc>
@@ -1390,10 +1244,32 @@
             <w:pPr>
               <w:pStyle w:val="TableParagraph"/>
               <w:rPr>
-                <w:rFonts w:ascii="Times New Roman"/>
-                <w:sz w:val="18"/>
-              </w:rPr>
-            </w:pPr>
+                <w:sz w:val="24"/>
+                <w:szCs w:val="24"/>
+              </w:rPr>
+            </w:pPr>
+            <w:r>
+              <w:rPr>
+                <w:sz w:val="24"/>
+                <w:szCs w:val="24"/>
+              </w:rPr>
+              <w:t xml:space="preserve">       Part time -10% </w:t>
+            </w:r>
+            <w:r>
+              <w:rPr>
+                <w:sz w:val="24"/>
+                <w:szCs w:val="24"/>
+              </w:rPr>
+              <w:tab/>
+            </w:r>
+            <w:r>
+              <w:rPr>
+                <w:sz w:val="24"/>
+                <w:szCs w:val="24"/>
+              </w:rPr>
+              <w:tab/>
+              <w:t>10k</w:t>
+            </w:r>
           </w:p>
         </w:tc>
       </w:tr>
@@ -1415,10 +1291,17 @@
             <w:pPr>
               <w:pStyle w:val="TableParagraph"/>
               <w:rPr>
-                <w:rFonts w:ascii="Times New Roman"/>
-                <w:sz w:val="18"/>
-              </w:rPr>
-            </w:pPr>
+                <w:sz w:val="24"/>
+                <w:szCs w:val="24"/>
+              </w:rPr>
+            </w:pPr>
+            <w:r>
+              <w:rPr>
+                <w:sz w:val="24"/>
+                <w:szCs w:val="24"/>
+              </w:rPr>
+              <w:t>Wayne Croft</w:t>
+            </w:r>
           </w:p>
         </w:tc>
         <w:tc>
@@ -1435,10 +1318,17 @@
             <w:pPr>
               <w:pStyle w:val="TableParagraph"/>
               <w:rPr>
-                <w:rFonts w:ascii="Times New Roman"/>
-                <w:sz w:val="18"/>
-              </w:rPr>
-            </w:pPr>
+                <w:sz w:val="24"/>
+                <w:szCs w:val="24"/>
+              </w:rPr>
+            </w:pPr>
+            <w:r>
+              <w:rPr>
+                <w:sz w:val="24"/>
+                <w:szCs w:val="24"/>
+              </w:rPr>
+              <w:t xml:space="preserve">Clustering and AI </w:t>
+            </w:r>
           </w:p>
         </w:tc>
         <w:tc>
@@ -1455,10 +1345,17 @@
             <w:pPr>
               <w:pStyle w:val="TableParagraph"/>
               <w:rPr>
-                <w:rFonts w:ascii="Times New Roman"/>
-                <w:sz w:val="18"/>
-              </w:rPr>
-            </w:pPr>
+                <w:sz w:val="24"/>
+                <w:szCs w:val="24"/>
+              </w:rPr>
+            </w:pPr>
+            <w:r>
+              <w:rPr>
+                <w:sz w:val="24"/>
+                <w:szCs w:val="24"/>
+              </w:rPr>
+              <w:t>12</w:t>
+            </w:r>
           </w:p>
         </w:tc>
         <w:tc>
@@ -1475,10 +1372,32 @@
             <w:pPr>
               <w:pStyle w:val="TableParagraph"/>
               <w:rPr>
-                <w:rFonts w:ascii="Times New Roman"/>
-                <w:sz w:val="18"/>
-              </w:rPr>
-            </w:pPr>
+                <w:sz w:val="24"/>
+                <w:szCs w:val="24"/>
+              </w:rPr>
+            </w:pPr>
+            <w:r>
+              <w:rPr>
+                <w:sz w:val="24"/>
+                <w:szCs w:val="24"/>
+              </w:rPr>
+              <w:t xml:space="preserve">       Part time -10% </w:t>
+            </w:r>
+            <w:r>
+              <w:rPr>
+                <w:sz w:val="24"/>
+                <w:szCs w:val="24"/>
+              </w:rPr>
+              <w:tab/>
+            </w:r>
+            <w:r>
+              <w:rPr>
+                <w:sz w:val="24"/>
+                <w:szCs w:val="24"/>
+              </w:rPr>
+              <w:tab/>
+              <w:t>5k</w:t>
+            </w:r>
           </w:p>
         </w:tc>
       </w:tr>
@@ -1500,10 +1419,17 @@
             <w:pPr>
               <w:pStyle w:val="TableParagraph"/>
               <w:rPr>
-                <w:rFonts w:ascii="Times New Roman"/>
-                <w:sz w:val="18"/>
-              </w:rPr>
-            </w:pPr>
+                <w:sz w:val="24"/>
+                <w:szCs w:val="24"/>
+              </w:rPr>
+            </w:pPr>
+            <w:r>
+              <w:rPr>
+                <w:sz w:val="24"/>
+                <w:szCs w:val="24"/>
+              </w:rPr>
+              <w:t>David Bone</w:t>
+            </w:r>
           </w:p>
         </w:tc>
         <w:tc>
@@ -1520,10 +1446,17 @@
             <w:pPr>
               <w:pStyle w:val="TableParagraph"/>
               <w:rPr>
-                <w:rFonts w:ascii="Times New Roman"/>
-                <w:sz w:val="18"/>
-              </w:rPr>
-            </w:pPr>
+                <w:sz w:val="24"/>
+                <w:szCs w:val="24"/>
+              </w:rPr>
+            </w:pPr>
+            <w:r>
+              <w:rPr>
+                <w:sz w:val="24"/>
+                <w:szCs w:val="24"/>
+              </w:rPr>
+              <w:t xml:space="preserve">UI design </w:t>
+            </w:r>
           </w:p>
         </w:tc>
         <w:tc>
@@ -1540,10 +1473,17 @@
             <w:pPr>
               <w:pStyle w:val="TableParagraph"/>
               <w:rPr>
-                <w:rFonts w:ascii="Times New Roman"/>
-                <w:sz w:val="18"/>
-              </w:rPr>
-            </w:pPr>
+                <w:sz w:val="24"/>
+                <w:szCs w:val="24"/>
+              </w:rPr>
+            </w:pPr>
+            <w:r>
+              <w:rPr>
+                <w:sz w:val="24"/>
+                <w:szCs w:val="24"/>
+              </w:rPr>
+              <w:t>12</w:t>
+            </w:r>
           </w:p>
         </w:tc>
         <w:tc>
@@ -1560,10 +1500,32 @@
             <w:pPr>
               <w:pStyle w:val="TableParagraph"/>
               <w:rPr>
-                <w:rFonts w:ascii="Times New Roman"/>
-                <w:sz w:val="18"/>
-              </w:rPr>
-            </w:pPr>
+                <w:sz w:val="24"/>
+                <w:szCs w:val="24"/>
+              </w:rPr>
+            </w:pPr>
+            <w:r>
+              <w:rPr>
+                <w:sz w:val="24"/>
+                <w:szCs w:val="24"/>
+              </w:rPr>
+              <w:t xml:space="preserve">       Part time- 10% </w:t>
+            </w:r>
+            <w:r>
+              <w:rPr>
+                <w:sz w:val="24"/>
+                <w:szCs w:val="24"/>
+              </w:rPr>
+              <w:tab/>
+            </w:r>
+            <w:r>
+              <w:rPr>
+                <w:sz w:val="24"/>
+                <w:szCs w:val="24"/>
+              </w:rPr>
+              <w:tab/>
+              <w:t>3k</w:t>
+            </w:r>
           </w:p>
         </w:tc>
       </w:tr>
@@ -1585,8 +1547,8 @@
             <w:pPr>
               <w:pStyle w:val="TableParagraph"/>
               <w:rPr>
-                <w:rFonts w:ascii="Times New Roman"/>
-                <w:sz w:val="18"/>
+                <w:sz w:val="24"/>
+                <w:szCs w:val="24"/>
               </w:rPr>
             </w:pPr>
           </w:p>
@@ -1605,8 +1567,8 @@
             <w:pPr>
               <w:pStyle w:val="TableParagraph"/>
               <w:rPr>
-                <w:rFonts w:ascii="Times New Roman"/>
-                <w:sz w:val="18"/>
+                <w:sz w:val="24"/>
+                <w:szCs w:val="24"/>
               </w:rPr>
             </w:pPr>
           </w:p>
@@ -1625,8 +1587,8 @@
             <w:pPr>
               <w:pStyle w:val="TableParagraph"/>
               <w:rPr>
-                <w:rFonts w:ascii="Times New Roman"/>
-                <w:sz w:val="18"/>
+                <w:sz w:val="24"/>
+                <w:szCs w:val="24"/>
               </w:rPr>
             </w:pPr>
           </w:p>
@@ -1645,8 +1607,8 @@
             <w:pPr>
               <w:pStyle w:val="TableParagraph"/>
               <w:rPr>
-                <w:rFonts w:ascii="Times New Roman"/>
-                <w:sz w:val="18"/>
+                <w:sz w:val="24"/>
+                <w:szCs w:val="24"/>
               </w:rPr>
             </w:pPr>
           </w:p>
@@ -1658,6 +1620,8 @@
         <w:pStyle w:val="BodyText"/>
         <w:rPr>
           <w:b/>
+          <w:sz w:val="24"/>
+          <w:szCs w:val="24"/>
         </w:rPr>
       </w:pPr>
     </w:p>
@@ -1666,6 +1630,8 @@
         <w:pStyle w:val="BodyText"/>
         <w:rPr>
           <w:b/>
+          <w:sz w:val="24"/>
+          <w:szCs w:val="24"/>
         </w:rPr>
       </w:pPr>
     </w:p>
@@ -1675,7 +1641,8 @@
         <w:spacing w:before="4"/>
         <w:rPr>
           <w:b/>
-          <w:sz w:val="18"/>
+          <w:sz w:val="24"/>
+          <w:szCs w:val="24"/>
         </w:rPr>
       </w:pPr>
     </w:p>
@@ -1683,252 +1650,45 @@
       <w:pPr>
         <w:ind w:left="107"/>
         <w:rPr>
-          <w:b/>
-          <w:sz w:val="20"/>
-        </w:rPr>
-      </w:pPr>
-      <w:r>
-        <w:rPr>
-          <w:noProof/>
-        </w:rPr>
-        <mc:AlternateContent>
-          <mc:Choice Requires="wps">
-            <w:drawing>
-              <wp:anchor distT="0" distB="0" distL="0" distR="0" simplePos="0" relativeHeight="251660288" behindDoc="0" locked="0" layoutInCell="1" allowOverlap="1" wp14:anchorId="0E7A606C" wp14:editId="07D1D4C6">
-                <wp:simplePos x="0" y="0"/>
-                <wp:positionH relativeFrom="page">
-                  <wp:posOffset>614150</wp:posOffset>
-                </wp:positionH>
-                <wp:positionV relativeFrom="paragraph">
-                  <wp:posOffset>361445</wp:posOffset>
-                </wp:positionV>
-                <wp:extent cx="7415530" cy="127000"/>
-                <wp:effectExtent l="0" t="0" r="0" b="0"/>
-                <wp:wrapNone/>
-                <wp:docPr id="14" name="Textbox 14"/>
-                <wp:cNvGraphicFramePr>
-                  <a:graphicFrameLocks xmlns:a="http://schemas.openxmlformats.org/drawingml/2006/main"/>
-                </wp:cNvGraphicFramePr>
-                <a:graphic xmlns:a="http://schemas.openxmlformats.org/drawingml/2006/main">
-                  <a:graphicData uri="http://schemas.microsoft.com/office/word/2010/wordprocessingShape">
-                    <wps:wsp>
-                      <wps:cNvSpPr txBox="1">
-                        <a:spLocks/>
-                      </wps:cNvSpPr>
-                      <wps:spPr>
-                        <a:xfrm>
-                          <a:off x="0" y="0"/>
-                          <a:ext cx="7415530" cy="127000"/>
-                        </a:xfrm>
-                        <a:prstGeom prst="rect">
-                          <a:avLst/>
-                        </a:prstGeom>
-                      </wps:spPr>
-                      <wps:txbx>
-                        <w:txbxContent>
-                          <w:tbl>
-                            <w:tblPr>
-                              <w:tblW w:w="0" w:type="auto"/>
-                              <w:tblInd w:w="67" w:type="dxa"/>
-                              <w:tblLayout w:type="fixed"/>
-                              <w:tblCellMar>
-                                <w:left w:w="0" w:type="dxa"/>
-                                <w:right w:w="0" w:type="dxa"/>
-                              </w:tblCellMar>
-                              <w:tblLook w:val="01E0" w:firstRow="1" w:lastRow="1" w:firstColumn="1" w:lastColumn="1" w:noHBand="0" w:noVBand="0"/>
-                            </w:tblPr>
-                            <w:tblGrid>
-                              <w:gridCol w:w="3349"/>
-                              <w:gridCol w:w="5534"/>
-                              <w:gridCol w:w="2673"/>
-                            </w:tblGrid>
-                            <w:tr>
-                              <w:trPr>
-                                <w:trHeight w:val="200"/>
-                              </w:trPr>
-                              <w:tc>
-                                <w:tcPr>
-                                  <w:tcW w:w="3349" w:type="dxa"/>
-                                  <w:shd w:val="clear" w:color="auto" w:fill="0055CC"/>
-                                </w:tcPr>
-                                <w:p>
-                                  <w:pPr>
-                                    <w:pStyle w:val="TableParagraph"/>
-                                    <w:rPr>
-                                      <w:rFonts w:ascii="Times New Roman"/>
-                                      <w:sz w:val="12"/>
-                                    </w:rPr>
-                                  </w:pPr>
-                                </w:p>
-                              </w:tc>
-                              <w:tc>
-                                <w:tcPr>
-                                  <w:tcW w:w="5534" w:type="dxa"/>
-                                  <w:shd w:val="clear" w:color="auto" w:fill="0055CC"/>
-                                </w:tcPr>
-                                <w:p>
-                                  <w:pPr>
-                                    <w:pStyle w:val="TableParagraph"/>
-                                    <w:rPr>
-                                      <w:rFonts w:ascii="Times New Roman"/>
-                                      <w:sz w:val="12"/>
-                                    </w:rPr>
-                                  </w:pPr>
-                                </w:p>
-                              </w:tc>
-                              <w:tc>
-                                <w:tcPr>
-                                  <w:tcW w:w="2673" w:type="dxa"/>
-                                  <w:shd w:val="clear" w:color="auto" w:fill="0055CC"/>
-                                </w:tcPr>
-                                <w:p>
-                                  <w:pPr>
-                                    <w:pStyle w:val="TableParagraph"/>
-                                    <w:rPr>
-                                      <w:rFonts w:ascii="Times New Roman"/>
-                                      <w:sz w:val="12"/>
-                                    </w:rPr>
-                                  </w:pPr>
-                                </w:p>
-                              </w:tc>
-                            </w:tr>
-                          </w:tbl>
-                          <w:p>
-                            <w:pPr>
-                              <w:pStyle w:val="BodyText"/>
-                            </w:pPr>
-                          </w:p>
-                        </w:txbxContent>
-                      </wps:txbx>
-                      <wps:bodyPr wrap="square" lIns="0" tIns="0" rIns="0" bIns="0" rtlCol="0">
-                        <a:noAutofit/>
-                      </wps:bodyPr>
-                    </wps:wsp>
-                  </a:graphicData>
-                </a:graphic>
-              </wp:anchor>
-            </w:drawing>
-          </mc:Choice>
-          <mc:Fallback>
-            <w:pict>
-              <v:shape w14:anchorId="0E7A606C" id="Textbox 14" o:spid="_x0000_s1027" type="#_x0000_t202" style="position:absolute;left:0;text-align:left;margin-left:48.35pt;margin-top:28.45pt;width:583.9pt;height:10pt;z-index:251660288;visibility:visible;mso-wrap-style:square;mso-wrap-distance-left:0;mso-wrap-distance-top:0;mso-wrap-distance-right:0;mso-wrap-distance-bottom:0;mso-position-horizontal:absolute;mso-position-horizontal-relative:page;mso-position-vertical:absolute;mso-position-vertical-relative:text;v-text-anchor:top" o:gfxdata="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" filled="f" stroked="f">
-                <v:textbox inset="0,0,0,0">
-                  <w:txbxContent>
-                    <w:tbl>
-                      <w:tblPr>
-                        <w:tblW w:w="0" w:type="auto"/>
-                        <w:tblInd w:w="67" w:type="dxa"/>
-                        <w:tblLayout w:type="fixed"/>
-                        <w:tblCellMar>
-                          <w:left w:w="0" w:type="dxa"/>
-                          <w:right w:w="0" w:type="dxa"/>
-                        </w:tblCellMar>
-                        <w:tblLook w:val="01E0" w:firstRow="1" w:lastRow="1" w:firstColumn="1" w:lastColumn="1" w:noHBand="0" w:noVBand="0"/>
-                      </w:tblPr>
-                      <w:tblGrid>
-                        <w:gridCol w:w="3349"/>
-                        <w:gridCol w:w="5534"/>
-                        <w:gridCol w:w="2673"/>
-                      </w:tblGrid>
-                      <w:tr>
-                        <w:trPr>
-                          <w:trHeight w:val="200"/>
-                        </w:trPr>
-                        <w:tc>
-                          <w:tcPr>
-                            <w:tcW w:w="3349" w:type="dxa"/>
-                            <w:shd w:val="clear" w:color="auto" w:fill="0055CC"/>
-                          </w:tcPr>
-                          <w:p>
-                            <w:pPr>
-                              <w:pStyle w:val="TableParagraph"/>
-                              <w:rPr>
-                                <w:rFonts w:ascii="Times New Roman"/>
-                                <w:sz w:val="12"/>
-                              </w:rPr>
-                            </w:pPr>
-                          </w:p>
-                        </w:tc>
-                        <w:tc>
-                          <w:tcPr>
-                            <w:tcW w:w="5534" w:type="dxa"/>
-                            <w:shd w:val="clear" w:color="auto" w:fill="0055CC"/>
-                          </w:tcPr>
-                          <w:p>
-                            <w:pPr>
-                              <w:pStyle w:val="TableParagraph"/>
-                              <w:rPr>
-                                <w:rFonts w:ascii="Times New Roman"/>
-                                <w:sz w:val="12"/>
-                              </w:rPr>
-                            </w:pPr>
-                          </w:p>
-                        </w:tc>
-                        <w:tc>
-                          <w:tcPr>
-                            <w:tcW w:w="2673" w:type="dxa"/>
-                            <w:shd w:val="clear" w:color="auto" w:fill="0055CC"/>
-                          </w:tcPr>
-                          <w:p>
-                            <w:pPr>
-                              <w:pStyle w:val="TableParagraph"/>
-                              <w:rPr>
-                                <w:rFonts w:ascii="Times New Roman"/>
-                                <w:sz w:val="12"/>
-                              </w:rPr>
-                            </w:pPr>
-                          </w:p>
-                        </w:tc>
-                      </w:tr>
-                    </w:tbl>
-                    <w:p>
-                      <w:pPr>
-                        <w:pStyle w:val="BodyText"/>
-                      </w:pPr>
-                    </w:p>
-                  </w:txbxContent>
-                </v:textbox>
-                <w10:wrap anchorx="page"/>
-              </v:shape>
-            </w:pict>
-          </mc:Fallback>
-        </mc:AlternateContent>
-      </w:r>
-      <w:r>
-        <w:rPr>
-          <w:b/>
-          <w:sz w:val="20"/>
+          <w:rFonts w:ascii="Arial" w:hAnsi="Arial" w:cs="Arial"/>
+          <w:b/>
+        </w:rPr>
+      </w:pPr>
+      <w:r>
+        <w:rPr>
+          <w:rFonts w:ascii="Arial" w:hAnsi="Arial" w:cs="Arial"/>
+          <w:b/>
         </w:rPr>
         <w:t>Materials</w:t>
       </w:r>
       <w:r>
         <w:rPr>
+          <w:rFonts w:ascii="Arial" w:hAnsi="Arial" w:cs="Arial"/>
           <w:b/>
           <w:spacing w:val="8"/>
-          <w:sz w:val="20"/>
         </w:rPr>
         <w:t xml:space="preserve"> </w:t>
       </w:r>
       <w:r>
         <w:rPr>
-          <w:b/>
-          <w:sz w:val="20"/>
+          <w:rFonts w:ascii="Arial" w:hAnsi="Arial" w:cs="Arial"/>
+          <w:b/>
         </w:rPr>
         <w:t>and</w:t>
       </w:r>
       <w:r>
         <w:rPr>
+          <w:rFonts w:ascii="Arial" w:hAnsi="Arial" w:cs="Arial"/>
           <w:b/>
           <w:spacing w:val="9"/>
-          <w:sz w:val="20"/>
         </w:rPr>
         <w:t xml:space="preserve"> </w:t>
       </w:r>
       <w:r>
         <w:rPr>
+          <w:rFonts w:ascii="Arial" w:hAnsi="Arial" w:cs="Arial"/>
           <w:b/>
           <w:spacing w:val="-2"/>
-          <w:sz w:val="20"/>
         </w:rPr>
         <w:t>consumables:</w:t>
       </w:r>
@@ -1939,7 +1699,8 @@
         <w:spacing w:before="6"/>
         <w:rPr>
           <w:b/>
-          <w:sz w:val="13"/>
+          <w:sz w:val="24"/>
+          <w:szCs w:val="24"/>
         </w:rPr>
       </w:pPr>
     </w:p>
@@ -1993,7 +1754,8 @@
               <w:ind w:left="170"/>
               <w:rPr>
                 <w:b/>
-                <w:sz w:val="20"/>
+                <w:sz w:val="24"/>
+                <w:szCs w:val="24"/>
               </w:rPr>
             </w:pPr>
             <w:r>
@@ -2001,7 +1763,8 @@
                 <w:b/>
                 <w:color w:val="FFFFFF"/>
                 <w:spacing w:val="-2"/>
-                <w:sz w:val="20"/>
+                <w:sz w:val="24"/>
+                <w:szCs w:val="24"/>
               </w:rPr>
               <w:t>Description</w:t>
             </w:r>
@@ -2009,26 +1772,27 @@
               <w:rPr>
                 <w:b/>
                 <w:color w:val="FFFFFF"/>
-                <w:sz w:val="20"/>
+                <w:sz w:val="24"/>
+                <w:szCs w:val="24"/>
               </w:rPr>
               <w:tab/>
             </w:r>
             <w:r>
               <w:rPr>
-                <w:rFonts w:ascii="Helvetica Neue"/>
                 <w:b/>
                 <w:color w:val="FFFFFF"/>
                 <w:spacing w:val="-2"/>
-                <w:sz w:val="20"/>
+                <w:sz w:val="24"/>
+                <w:szCs w:val="24"/>
               </w:rPr>
               <w:t>Justification</w:t>
             </w:r>
             <w:r>
               <w:rPr>
-                <w:rFonts w:ascii="Helvetica Neue"/>
                 <w:b/>
                 <w:color w:val="FFFFFF"/>
-                <w:sz w:val="20"/>
+                <w:sz w:val="24"/>
+                <w:szCs w:val="24"/>
               </w:rPr>
               <w:tab/>
             </w:r>
@@ -2037,7 +1801,8 @@
                 <w:b/>
                 <w:color w:val="FFFFFF"/>
                 <w:spacing w:val="-2"/>
-                <w:sz w:val="20"/>
+                <w:sz w:val="24"/>
+                <w:szCs w:val="24"/>
               </w:rPr>
               <w:t>Total</w:t>
             </w:r>
@@ -2062,8 +1827,8 @@
             <w:pPr>
               <w:pStyle w:val="TableParagraph"/>
               <w:rPr>
-                <w:rFonts w:ascii="Times New Roman"/>
-                <w:sz w:val="18"/>
+                <w:sz w:val="24"/>
+                <w:szCs w:val="24"/>
               </w:rPr>
             </w:pPr>
           </w:p>
@@ -2082,8 +1847,8 @@
             <w:pPr>
               <w:pStyle w:val="TableParagraph"/>
               <w:rPr>
-                <w:rFonts w:ascii="Times New Roman"/>
-                <w:sz w:val="18"/>
+                <w:sz w:val="24"/>
+                <w:szCs w:val="24"/>
               </w:rPr>
             </w:pPr>
           </w:p>
@@ -2102,8 +1867,8 @@
             <w:pPr>
               <w:pStyle w:val="TableParagraph"/>
               <w:rPr>
-                <w:rFonts w:ascii="Times New Roman"/>
-                <w:sz w:val="18"/>
+                <w:sz w:val="24"/>
+                <w:szCs w:val="24"/>
               </w:rPr>
             </w:pPr>
           </w:p>
@@ -2127,8 +1892,8 @@
             <w:pPr>
               <w:pStyle w:val="TableParagraph"/>
               <w:rPr>
-                <w:rFonts w:ascii="Times New Roman"/>
-                <w:sz w:val="18"/>
+                <w:sz w:val="24"/>
+                <w:szCs w:val="24"/>
               </w:rPr>
             </w:pPr>
           </w:p>
@@ -2147,8 +1912,8 @@
             <w:pPr>
               <w:pStyle w:val="TableParagraph"/>
               <w:rPr>
-                <w:rFonts w:ascii="Times New Roman"/>
-                <w:sz w:val="18"/>
+                <w:sz w:val="24"/>
+                <w:szCs w:val="24"/>
               </w:rPr>
             </w:pPr>
           </w:p>
@@ -2167,8 +1932,8 @@
             <w:pPr>
               <w:pStyle w:val="TableParagraph"/>
               <w:rPr>
-                <w:rFonts w:ascii="Times New Roman"/>
-                <w:sz w:val="18"/>
+                <w:sz w:val="24"/>
+                <w:szCs w:val="24"/>
               </w:rPr>
             </w:pPr>
           </w:p>
@@ -2192,8 +1957,8 @@
             <w:pPr>
               <w:pStyle w:val="TableParagraph"/>
               <w:rPr>
-                <w:rFonts w:ascii="Times New Roman"/>
-                <w:sz w:val="18"/>
+                <w:sz w:val="24"/>
+                <w:szCs w:val="24"/>
               </w:rPr>
             </w:pPr>
           </w:p>
@@ -2212,8 +1977,8 @@
             <w:pPr>
               <w:pStyle w:val="TableParagraph"/>
               <w:rPr>
-                <w:rFonts w:ascii="Times New Roman"/>
-                <w:sz w:val="18"/>
+                <w:sz w:val="24"/>
+                <w:szCs w:val="24"/>
               </w:rPr>
             </w:pPr>
           </w:p>
@@ -2232,8 +1997,8 @@
             <w:pPr>
               <w:pStyle w:val="TableParagraph"/>
               <w:rPr>
-                <w:rFonts w:ascii="Times New Roman"/>
-                <w:sz w:val="18"/>
+                <w:sz w:val="24"/>
+                <w:szCs w:val="24"/>
               </w:rPr>
             </w:pPr>
           </w:p>
@@ -2257,8 +2022,8 @@
             <w:pPr>
               <w:pStyle w:val="TableParagraph"/>
               <w:rPr>
-                <w:rFonts w:ascii="Times New Roman"/>
-                <w:sz w:val="18"/>
+                <w:sz w:val="24"/>
+                <w:szCs w:val="24"/>
               </w:rPr>
             </w:pPr>
           </w:p>
@@ -2277,8 +2042,8 @@
             <w:pPr>
               <w:pStyle w:val="TableParagraph"/>
               <w:rPr>
-                <w:rFonts w:ascii="Times New Roman"/>
-                <w:sz w:val="18"/>
+                <w:sz w:val="24"/>
+                <w:szCs w:val="24"/>
               </w:rPr>
             </w:pPr>
           </w:p>
@@ -2297,8 +2062,8 @@
             <w:pPr>
               <w:pStyle w:val="TableParagraph"/>
               <w:rPr>
-                <w:rFonts w:ascii="Times New Roman"/>
-                <w:sz w:val="18"/>
+                <w:sz w:val="24"/>
+                <w:szCs w:val="24"/>
               </w:rPr>
             </w:pPr>
           </w:p>
@@ -2322,8 +2087,8 @@
             <w:pPr>
               <w:pStyle w:val="TableParagraph"/>
               <w:rPr>
-                <w:rFonts w:ascii="Times New Roman"/>
-                <w:sz w:val="18"/>
+                <w:sz w:val="24"/>
+                <w:szCs w:val="24"/>
               </w:rPr>
             </w:pPr>
           </w:p>
@@ -2342,8 +2107,8 @@
             <w:pPr>
               <w:pStyle w:val="TableParagraph"/>
               <w:rPr>
-                <w:rFonts w:ascii="Times New Roman"/>
-                <w:sz w:val="18"/>
+                <w:sz w:val="24"/>
+                <w:szCs w:val="24"/>
               </w:rPr>
             </w:pPr>
           </w:p>
@@ -2362,8 +2127,8 @@
             <w:pPr>
               <w:pStyle w:val="TableParagraph"/>
               <w:rPr>
-                <w:rFonts w:ascii="Times New Roman"/>
-                <w:sz w:val="18"/>
+                <w:sz w:val="24"/>
+                <w:szCs w:val="24"/>
               </w:rPr>
             </w:pPr>
           </w:p>
@@ -2373,8 +2138,7 @@
     <w:p>
       <w:pPr>
         <w:rPr>
-          <w:rFonts w:ascii="Times New Roman"/>
-          <w:sz w:val="18"/>
+          <w:rFonts w:ascii="Arial" w:hAnsi="Arial" w:cs="Arial"/>
         </w:rPr>
         <w:sectPr>
           <w:pgSz w:w="16840" w:h="11910" w:orient="landscape"/>
@@ -2389,224 +2153,17 @@
         <w:spacing w:before="26"/>
         <w:ind w:left="107"/>
         <w:rPr>
-          <w:b/>
-          <w:sz w:val="20"/>
-        </w:rPr>
-      </w:pPr>
-      <w:r>
-        <w:rPr>
-          <w:noProof/>
+          <w:rFonts w:ascii="Arial" w:hAnsi="Arial" w:cs="Arial"/>
+          <w:b/>
+        </w:rPr>
+      </w:pPr>
+      <w:r>
+        <w:rPr>
+          <w:rFonts w:ascii="Arial" w:hAnsi="Arial" w:cs="Arial"/>
+          <w:b/>
+          <w:spacing w:val="-2"/>
         </w:rPr>
         <w:lastRenderedPageBreak/>
-        <mc:AlternateContent>
-          <mc:Choice Requires="wps">
-            <w:drawing>
-              <wp:anchor distT="0" distB="0" distL="0" distR="0" simplePos="0" relativeHeight="251661312" behindDoc="0" locked="0" layoutInCell="1" allowOverlap="1" wp14:anchorId="17DC52A0" wp14:editId="7A5A7B6B">
-                <wp:simplePos x="0" y="0"/>
-                <wp:positionH relativeFrom="page">
-                  <wp:posOffset>614150</wp:posOffset>
-                </wp:positionH>
-                <wp:positionV relativeFrom="paragraph">
-                  <wp:posOffset>377956</wp:posOffset>
-                </wp:positionV>
-                <wp:extent cx="7415530" cy="127000"/>
-                <wp:effectExtent l="0" t="0" r="0" b="0"/>
-                <wp:wrapNone/>
-                <wp:docPr id="15" name="Textbox 15"/>
-                <wp:cNvGraphicFramePr>
-                  <a:graphicFrameLocks xmlns:a="http://schemas.openxmlformats.org/drawingml/2006/main"/>
-                </wp:cNvGraphicFramePr>
-                <a:graphic xmlns:a="http://schemas.openxmlformats.org/drawingml/2006/main">
-                  <a:graphicData uri="http://schemas.microsoft.com/office/word/2010/wordprocessingShape">
-                    <wps:wsp>
-                      <wps:cNvSpPr txBox="1">
-                        <a:spLocks/>
-                      </wps:cNvSpPr>
-                      <wps:spPr>
-                        <a:xfrm>
-                          <a:off x="0" y="0"/>
-                          <a:ext cx="7415530" cy="127000"/>
-                        </a:xfrm>
-                        <a:prstGeom prst="rect">
-                          <a:avLst/>
-                        </a:prstGeom>
-                      </wps:spPr>
-                      <wps:txbx>
-                        <w:txbxContent>
-                          <w:tbl>
-                            <w:tblPr>
-                              <w:tblW w:w="0" w:type="auto"/>
-                              <w:tblInd w:w="67" w:type="dxa"/>
-                              <w:tblLayout w:type="fixed"/>
-                              <w:tblCellMar>
-                                <w:left w:w="0" w:type="dxa"/>
-                                <w:right w:w="0" w:type="dxa"/>
-                              </w:tblCellMar>
-                              <w:tblLook w:val="01E0" w:firstRow="1" w:lastRow="1" w:firstColumn="1" w:lastColumn="1" w:noHBand="0" w:noVBand="0"/>
-                            </w:tblPr>
-                            <w:tblGrid>
-                              <w:gridCol w:w="3349"/>
-                              <w:gridCol w:w="5534"/>
-                              <w:gridCol w:w="2673"/>
-                            </w:tblGrid>
-                            <w:tr>
-                              <w:trPr>
-                                <w:trHeight w:val="200"/>
-                              </w:trPr>
-                              <w:tc>
-                                <w:tcPr>
-                                  <w:tcW w:w="3349" w:type="dxa"/>
-                                  <w:shd w:val="clear" w:color="auto" w:fill="0055CC"/>
-                                </w:tcPr>
-                                <w:p>
-                                  <w:pPr>
-                                    <w:pStyle w:val="TableParagraph"/>
-                                    <w:rPr>
-                                      <w:rFonts w:ascii="Times New Roman"/>
-                                      <w:sz w:val="12"/>
-                                    </w:rPr>
-                                  </w:pPr>
-                                </w:p>
-                              </w:tc>
-                              <w:tc>
-                                <w:tcPr>
-                                  <w:tcW w:w="5534" w:type="dxa"/>
-                                  <w:shd w:val="clear" w:color="auto" w:fill="0055CC"/>
-                                </w:tcPr>
-                                <w:p>
-                                  <w:pPr>
-                                    <w:pStyle w:val="TableParagraph"/>
-                                    <w:rPr>
-                                      <w:rFonts w:ascii="Times New Roman"/>
-                                      <w:sz w:val="12"/>
-                                    </w:rPr>
-                                  </w:pPr>
-                                </w:p>
-                              </w:tc>
-                              <w:tc>
-                                <w:tcPr>
-                                  <w:tcW w:w="2673" w:type="dxa"/>
-                                  <w:shd w:val="clear" w:color="auto" w:fill="0055CC"/>
-                                </w:tcPr>
-                                <w:p>
-                                  <w:pPr>
-                                    <w:pStyle w:val="TableParagraph"/>
-                                    <w:rPr>
-                                      <w:rFonts w:ascii="Times New Roman"/>
-                                      <w:sz w:val="12"/>
-                                    </w:rPr>
-                                  </w:pPr>
-                                </w:p>
-                              </w:tc>
-                            </w:tr>
-                          </w:tbl>
-                          <w:p>
-                            <w:pPr>
-                              <w:pStyle w:val="BodyText"/>
-                            </w:pPr>
-                          </w:p>
-                        </w:txbxContent>
-                      </wps:txbx>
-                      <wps:bodyPr wrap="square" lIns="0" tIns="0" rIns="0" bIns="0" rtlCol="0">
-                        <a:noAutofit/>
-                      </wps:bodyPr>
-                    </wps:wsp>
-                  </a:graphicData>
-                </a:graphic>
-              </wp:anchor>
-            </w:drawing>
-          </mc:Choice>
-          <mc:Fallback>
-            <w:pict>
-              <v:shape w14:anchorId="17DC52A0" id="Textbox 15" o:spid="_x0000_s1028" type="#_x0000_t202" style="position:absolute;left:0;text-align:left;margin-left:48.35pt;margin-top:29.75pt;width:583.9pt;height:10pt;z-index:251661312;visibility:visible;mso-wrap-style:square;mso-wrap-distance-left:0;mso-wrap-distance-top:0;mso-wrap-distance-right:0;mso-wrap-distance-bottom:0;mso-position-horizontal:absolute;mso-position-horizontal-relative:page;mso-position-vertical:absolute;mso-position-vertical-relative:text;v-text-anchor:top" o:gfxdata="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" filled="f" stroked="f">
-                <v:textbox inset="0,0,0,0">
-                  <w:txbxContent>
-                    <w:tbl>
-                      <w:tblPr>
-                        <w:tblW w:w="0" w:type="auto"/>
-                        <w:tblInd w:w="67" w:type="dxa"/>
-                        <w:tblLayout w:type="fixed"/>
-                        <w:tblCellMar>
-                          <w:left w:w="0" w:type="dxa"/>
-                          <w:right w:w="0" w:type="dxa"/>
-                        </w:tblCellMar>
-                        <w:tblLook w:val="01E0" w:firstRow="1" w:lastRow="1" w:firstColumn="1" w:lastColumn="1" w:noHBand="0" w:noVBand="0"/>
-                      </w:tblPr>
-                      <w:tblGrid>
-                        <w:gridCol w:w="3349"/>
-                        <w:gridCol w:w="5534"/>
-                        <w:gridCol w:w="2673"/>
-                      </w:tblGrid>
-                      <w:tr>
-                        <w:trPr>
-                          <w:trHeight w:val="200"/>
-                        </w:trPr>
-                        <w:tc>
-                          <w:tcPr>
-                            <w:tcW w:w="3349" w:type="dxa"/>
-                            <w:shd w:val="clear" w:color="auto" w:fill="0055CC"/>
-                          </w:tcPr>
-                          <w:p>
-                            <w:pPr>
-                              <w:pStyle w:val="TableParagraph"/>
-                              <w:rPr>
-                                <w:rFonts w:ascii="Times New Roman"/>
-                                <w:sz w:val="12"/>
-                              </w:rPr>
-                            </w:pPr>
-                          </w:p>
-                        </w:tc>
-                        <w:tc>
-                          <w:tcPr>
-                            <w:tcW w:w="5534" w:type="dxa"/>
-                            <w:shd w:val="clear" w:color="auto" w:fill="0055CC"/>
-                          </w:tcPr>
-                          <w:p>
-                            <w:pPr>
-                              <w:pStyle w:val="TableParagraph"/>
-                              <w:rPr>
-                                <w:rFonts w:ascii="Times New Roman"/>
-                                <w:sz w:val="12"/>
-                              </w:rPr>
-                            </w:pPr>
-                          </w:p>
-                        </w:tc>
-                        <w:tc>
-                          <w:tcPr>
-                            <w:tcW w:w="2673" w:type="dxa"/>
-                            <w:shd w:val="clear" w:color="auto" w:fill="0055CC"/>
-                          </w:tcPr>
-                          <w:p>
-                            <w:pPr>
-                              <w:pStyle w:val="TableParagraph"/>
-                              <w:rPr>
-                                <w:rFonts w:ascii="Times New Roman"/>
-                                <w:sz w:val="12"/>
-                              </w:rPr>
-                            </w:pPr>
-                          </w:p>
-                        </w:tc>
-                      </w:tr>
-                    </w:tbl>
-                    <w:p>
-                      <w:pPr>
-                        <w:pStyle w:val="BodyText"/>
-                      </w:pPr>
-                    </w:p>
-                  </w:txbxContent>
-                </v:textbox>
-                <w10:wrap anchorx="page"/>
-              </v:shape>
-            </w:pict>
-          </mc:Fallback>
-        </mc:AlternateContent>
-      </w:r>
-      <w:r>
-        <w:rPr>
-          <w:b/>
-          <w:spacing w:val="-2"/>
-          <w:sz w:val="20"/>
-        </w:rPr>
         <w:t>Equipment:</w:t>
       </w:r>
     </w:p>
@@ -2616,7 +2173,8 @@
         <w:spacing w:before="5" w:after="1"/>
         <w:rPr>
           <w:b/>
-          <w:sz w:val="13"/>
+          <w:sz w:val="24"/>
+          <w:szCs w:val="24"/>
         </w:rPr>
       </w:pPr>
     </w:p>
@@ -2670,7 +2228,8 @@
               <w:ind w:left="170"/>
               <w:rPr>
                 <w:b/>
-                <w:sz w:val="20"/>
+                <w:sz w:val="24"/>
+                <w:szCs w:val="24"/>
               </w:rPr>
             </w:pPr>
             <w:r>
@@ -2678,7 +2237,8 @@
                 <w:b/>
                 <w:color w:val="FFFFFF"/>
                 <w:spacing w:val="-2"/>
-                <w:sz w:val="20"/>
+                <w:sz w:val="24"/>
+                <w:szCs w:val="24"/>
               </w:rPr>
               <w:t>Description</w:t>
             </w:r>
@@ -2686,26 +2246,27 @@
               <w:rPr>
                 <w:b/>
                 <w:color w:val="FFFFFF"/>
-                <w:sz w:val="20"/>
+                <w:sz w:val="24"/>
+                <w:szCs w:val="24"/>
               </w:rPr>
               <w:tab/>
             </w:r>
             <w:r>
               <w:rPr>
-                <w:rFonts w:ascii="Helvetica Neue"/>
                 <w:b/>
                 <w:color w:val="FFFFFF"/>
                 <w:spacing w:val="-2"/>
-                <w:sz w:val="20"/>
+                <w:sz w:val="24"/>
+                <w:szCs w:val="24"/>
               </w:rPr>
               <w:t>Justification</w:t>
             </w:r>
             <w:r>
               <w:rPr>
-                <w:rFonts w:ascii="Helvetica Neue"/>
                 <w:b/>
                 <w:color w:val="FFFFFF"/>
-                <w:sz w:val="20"/>
+                <w:sz w:val="24"/>
+                <w:szCs w:val="24"/>
               </w:rPr>
               <w:tab/>
             </w:r>
@@ -2714,7 +2275,8 @@
                 <w:b/>
                 <w:color w:val="FFFFFF"/>
                 <w:spacing w:val="-2"/>
-                <w:sz w:val="20"/>
+                <w:sz w:val="24"/>
+                <w:szCs w:val="24"/>
               </w:rPr>
               <w:t>Total</w:t>
             </w:r>
@@ -2739,10 +2301,17 @@
             <w:pPr>
               <w:pStyle w:val="TableParagraph"/>
               <w:rPr>
-                <w:rFonts w:ascii="Times New Roman"/>
-                <w:sz w:val="16"/>
-              </w:rPr>
-            </w:pPr>
+                <w:sz w:val="24"/>
+                <w:szCs w:val="24"/>
+              </w:rPr>
+            </w:pPr>
+            <w:r>
+              <w:rPr>
+                <w:sz w:val="24"/>
+                <w:szCs w:val="24"/>
+              </w:rPr>
+              <w:t xml:space="preserve">Laptops </w:t>
+            </w:r>
           </w:p>
         </w:tc>
         <w:tc>
@@ -2759,10 +2328,24 @@
             <w:pPr>
               <w:pStyle w:val="TableParagraph"/>
               <w:rPr>
-                <w:rFonts w:ascii="Times New Roman"/>
-                <w:sz w:val="16"/>
-              </w:rPr>
-            </w:pPr>
+                <w:sz w:val="24"/>
+                <w:szCs w:val="24"/>
+              </w:rPr>
+            </w:pPr>
+            <w:r>
+              <w:rPr>
+                <w:sz w:val="24"/>
+                <w:szCs w:val="24"/>
+              </w:rPr>
+              <w:t>Upgrading existing ha</w:t>
+            </w:r>
+            <w:r>
+              <w:rPr>
+                <w:sz w:val="24"/>
+                <w:szCs w:val="24"/>
+              </w:rPr>
+              <w:t>rdware</w:t>
+            </w:r>
           </w:p>
         </w:tc>
         <w:tc>
@@ -2779,10 +2362,24 @@
             <w:pPr>
               <w:pStyle w:val="TableParagraph"/>
               <w:rPr>
-                <w:rFonts w:ascii="Times New Roman"/>
-                <w:sz w:val="16"/>
-              </w:rPr>
-            </w:pPr>
+                <w:sz w:val="24"/>
+                <w:szCs w:val="24"/>
+              </w:rPr>
+            </w:pPr>
+            <w:r>
+              <w:rPr>
+                <w:sz w:val="24"/>
+                <w:szCs w:val="24"/>
+              </w:rPr>
+              <w:t>8</w:t>
+            </w:r>
+            <w:r>
+              <w:rPr>
+                <w:sz w:val="24"/>
+                <w:szCs w:val="24"/>
+              </w:rPr>
+              <w:t>k</w:t>
+            </w:r>
           </w:p>
         </w:tc>
       </w:tr>
@@ -2804,10 +2401,17 @@
             <w:pPr>
               <w:pStyle w:val="TableParagraph"/>
               <w:rPr>
-                <w:rFonts w:ascii="Times New Roman"/>
-                <w:sz w:val="16"/>
-              </w:rPr>
-            </w:pPr>
+                <w:sz w:val="24"/>
+                <w:szCs w:val="24"/>
+              </w:rPr>
+            </w:pPr>
+            <w:r>
+              <w:rPr>
+                <w:sz w:val="24"/>
+                <w:szCs w:val="24"/>
+              </w:rPr>
+              <w:t xml:space="preserve">Monitors and other additional hardware </w:t>
+            </w:r>
           </w:p>
         </w:tc>
         <w:tc>
@@ -2824,10 +2428,17 @@
             <w:pPr>
               <w:pStyle w:val="TableParagraph"/>
               <w:rPr>
-                <w:rFonts w:ascii="Times New Roman"/>
-                <w:sz w:val="16"/>
-              </w:rPr>
-            </w:pPr>
+                <w:sz w:val="24"/>
+                <w:szCs w:val="24"/>
+              </w:rPr>
+            </w:pPr>
+            <w:r>
+              <w:rPr>
+                <w:sz w:val="24"/>
+                <w:szCs w:val="24"/>
+              </w:rPr>
+              <w:t xml:space="preserve">Upgrading existing hardware </w:t>
+            </w:r>
           </w:p>
         </w:tc>
         <w:tc>
@@ -2844,10 +2455,17 @@
             <w:pPr>
               <w:pStyle w:val="TableParagraph"/>
               <w:rPr>
-                <w:rFonts w:ascii="Times New Roman"/>
-                <w:sz w:val="16"/>
-              </w:rPr>
-            </w:pPr>
+                <w:sz w:val="24"/>
+                <w:szCs w:val="24"/>
+              </w:rPr>
+            </w:pPr>
+            <w:r>
+              <w:rPr>
+                <w:sz w:val="24"/>
+                <w:szCs w:val="24"/>
+              </w:rPr>
+              <w:t>3k</w:t>
+            </w:r>
           </w:p>
         </w:tc>
       </w:tr>
@@ -2869,8 +2487,8 @@
             <w:pPr>
               <w:pStyle w:val="TableParagraph"/>
               <w:rPr>
-                <w:rFonts w:ascii="Times New Roman"/>
-                <w:sz w:val="16"/>
+                <w:sz w:val="24"/>
+                <w:szCs w:val="24"/>
               </w:rPr>
             </w:pPr>
           </w:p>
@@ -2889,8 +2507,8 @@
             <w:pPr>
               <w:pStyle w:val="TableParagraph"/>
               <w:rPr>
-                <w:rFonts w:ascii="Times New Roman"/>
-                <w:sz w:val="16"/>
+                <w:sz w:val="24"/>
+                <w:szCs w:val="24"/>
               </w:rPr>
             </w:pPr>
           </w:p>
@@ -2909,8 +2527,8 @@
             <w:pPr>
               <w:pStyle w:val="TableParagraph"/>
               <w:rPr>
-                <w:rFonts w:ascii="Times New Roman"/>
-                <w:sz w:val="16"/>
+                <w:sz w:val="24"/>
+                <w:szCs w:val="24"/>
               </w:rPr>
             </w:pPr>
           </w:p>
@@ -2934,8 +2552,8 @@
             <w:pPr>
               <w:pStyle w:val="TableParagraph"/>
               <w:rPr>
-                <w:rFonts w:ascii="Times New Roman"/>
-                <w:sz w:val="16"/>
+                <w:sz w:val="24"/>
+                <w:szCs w:val="24"/>
               </w:rPr>
             </w:pPr>
           </w:p>
@@ -2954,8 +2572,8 @@
             <w:pPr>
               <w:pStyle w:val="TableParagraph"/>
               <w:rPr>
-                <w:rFonts w:ascii="Times New Roman"/>
-                <w:sz w:val="16"/>
+                <w:sz w:val="24"/>
+                <w:szCs w:val="24"/>
               </w:rPr>
             </w:pPr>
           </w:p>
@@ -2974,8 +2592,8 @@
             <w:pPr>
               <w:pStyle w:val="TableParagraph"/>
               <w:rPr>
-                <w:rFonts w:ascii="Times New Roman"/>
-                <w:sz w:val="16"/>
+                <w:sz w:val="24"/>
+                <w:szCs w:val="24"/>
               </w:rPr>
             </w:pPr>
           </w:p>
@@ -2999,8 +2617,8 @@
             <w:pPr>
               <w:pStyle w:val="TableParagraph"/>
               <w:rPr>
-                <w:rFonts w:ascii="Times New Roman"/>
-                <w:sz w:val="16"/>
+                <w:sz w:val="24"/>
+                <w:szCs w:val="24"/>
               </w:rPr>
             </w:pPr>
           </w:p>
@@ -3019,8 +2637,8 @@
             <w:pPr>
               <w:pStyle w:val="TableParagraph"/>
               <w:rPr>
-                <w:rFonts w:ascii="Times New Roman"/>
-                <w:sz w:val="16"/>
+                <w:sz w:val="24"/>
+                <w:szCs w:val="24"/>
               </w:rPr>
             </w:pPr>
           </w:p>
@@ -3039,8 +2657,8 @@
             <w:pPr>
               <w:pStyle w:val="TableParagraph"/>
               <w:rPr>
-                <w:rFonts w:ascii="Times New Roman"/>
-                <w:sz w:val="16"/>
+                <w:sz w:val="24"/>
+                <w:szCs w:val="24"/>
               </w:rPr>
             </w:pPr>
           </w:p>
@@ -3052,6 +2670,8 @@
         <w:pStyle w:val="BodyText"/>
         <w:rPr>
           <w:b/>
+          <w:sz w:val="24"/>
+          <w:szCs w:val="24"/>
         </w:rPr>
       </w:pPr>
     </w:p>
@@ -3060,6 +2680,8 @@
         <w:pStyle w:val="BodyText"/>
         <w:rPr>
           <w:b/>
+          <w:sz w:val="24"/>
+          <w:szCs w:val="24"/>
         </w:rPr>
       </w:pPr>
     </w:p>
@@ -3069,7 +2691,8 @@
         <w:spacing w:before="4"/>
         <w:rPr>
           <w:b/>
-          <w:sz w:val="18"/>
+          <w:sz w:val="24"/>
+          <w:szCs w:val="24"/>
         </w:rPr>
       </w:pPr>
     </w:p>
@@ -3077,237 +2700,30 @@
       <w:pPr>
         <w:ind w:left="107"/>
         <w:rPr>
-          <w:b/>
-          <w:sz w:val="20"/>
-        </w:rPr>
-      </w:pPr>
-      <w:r>
-        <w:rPr>
-          <w:noProof/>
-        </w:rPr>
-        <mc:AlternateContent>
-          <mc:Choice Requires="wps">
-            <w:drawing>
-              <wp:anchor distT="0" distB="0" distL="0" distR="0" simplePos="0" relativeHeight="251662336" behindDoc="0" locked="0" layoutInCell="1" allowOverlap="1" wp14:anchorId="7C3DBA05" wp14:editId="67163F49">
-                <wp:simplePos x="0" y="0"/>
-                <wp:positionH relativeFrom="page">
-                  <wp:posOffset>614150</wp:posOffset>
-                </wp:positionH>
-                <wp:positionV relativeFrom="paragraph">
-                  <wp:posOffset>361446</wp:posOffset>
-                </wp:positionV>
-                <wp:extent cx="7415530" cy="127000"/>
-                <wp:effectExtent l="0" t="0" r="0" b="0"/>
-                <wp:wrapNone/>
-                <wp:docPr id="16" name="Textbox 16"/>
-                <wp:cNvGraphicFramePr>
-                  <a:graphicFrameLocks xmlns:a="http://schemas.openxmlformats.org/drawingml/2006/main"/>
-                </wp:cNvGraphicFramePr>
-                <a:graphic xmlns:a="http://schemas.openxmlformats.org/drawingml/2006/main">
-                  <a:graphicData uri="http://schemas.microsoft.com/office/word/2010/wordprocessingShape">
-                    <wps:wsp>
-                      <wps:cNvSpPr txBox="1">
-                        <a:spLocks/>
-                      </wps:cNvSpPr>
-                      <wps:spPr>
-                        <a:xfrm>
-                          <a:off x="0" y="0"/>
-                          <a:ext cx="7415530" cy="127000"/>
-                        </a:xfrm>
-                        <a:prstGeom prst="rect">
-                          <a:avLst/>
-                        </a:prstGeom>
-                      </wps:spPr>
-                      <wps:txbx>
-                        <w:txbxContent>
-                          <w:tbl>
-                            <w:tblPr>
-                              <w:tblW w:w="0" w:type="auto"/>
-                              <w:tblInd w:w="67" w:type="dxa"/>
-                              <w:tblLayout w:type="fixed"/>
-                              <w:tblCellMar>
-                                <w:left w:w="0" w:type="dxa"/>
-                                <w:right w:w="0" w:type="dxa"/>
-                              </w:tblCellMar>
-                              <w:tblLook w:val="01E0" w:firstRow="1" w:lastRow="1" w:firstColumn="1" w:lastColumn="1" w:noHBand="0" w:noVBand="0"/>
-                            </w:tblPr>
-                            <w:tblGrid>
-                              <w:gridCol w:w="3349"/>
-                              <w:gridCol w:w="5534"/>
-                              <w:gridCol w:w="2673"/>
-                            </w:tblGrid>
-                            <w:tr>
-                              <w:trPr>
-                                <w:trHeight w:val="200"/>
-                              </w:trPr>
-                              <w:tc>
-                                <w:tcPr>
-                                  <w:tcW w:w="3349" w:type="dxa"/>
-                                  <w:shd w:val="clear" w:color="auto" w:fill="0055CC"/>
-                                </w:tcPr>
-                                <w:p>
-                                  <w:pPr>
-                                    <w:pStyle w:val="TableParagraph"/>
-                                    <w:rPr>
-                                      <w:rFonts w:ascii="Times New Roman"/>
-                                      <w:sz w:val="12"/>
-                                    </w:rPr>
-                                  </w:pPr>
-                                </w:p>
-                              </w:tc>
-                              <w:tc>
-                                <w:tcPr>
-                                  <w:tcW w:w="5534" w:type="dxa"/>
-                                  <w:shd w:val="clear" w:color="auto" w:fill="0055CC"/>
-                                </w:tcPr>
-                                <w:p>
-                                  <w:pPr>
-                                    <w:pStyle w:val="TableParagraph"/>
-                                    <w:rPr>
-                                      <w:rFonts w:ascii="Times New Roman"/>
-                                      <w:sz w:val="12"/>
-                                    </w:rPr>
-                                  </w:pPr>
-                                </w:p>
-                              </w:tc>
-                              <w:tc>
-                                <w:tcPr>
-                                  <w:tcW w:w="2673" w:type="dxa"/>
-                                  <w:shd w:val="clear" w:color="auto" w:fill="0055CC"/>
-                                </w:tcPr>
-                                <w:p>
-                                  <w:pPr>
-                                    <w:pStyle w:val="TableParagraph"/>
-                                    <w:rPr>
-                                      <w:rFonts w:ascii="Times New Roman"/>
-                                      <w:sz w:val="12"/>
-                                    </w:rPr>
-                                  </w:pPr>
-                                </w:p>
-                              </w:tc>
-                            </w:tr>
-                          </w:tbl>
-                          <w:p>
-                            <w:pPr>
-                              <w:pStyle w:val="BodyText"/>
-                            </w:pPr>
-                          </w:p>
-                        </w:txbxContent>
-                      </wps:txbx>
-                      <wps:bodyPr wrap="square" lIns="0" tIns="0" rIns="0" bIns="0" rtlCol="0">
-                        <a:noAutofit/>
-                      </wps:bodyPr>
-                    </wps:wsp>
-                  </a:graphicData>
-                </a:graphic>
-              </wp:anchor>
-            </w:drawing>
-          </mc:Choice>
-          <mc:Fallback>
-            <w:pict>
-              <v:shape w14:anchorId="7C3DBA05" id="Textbox 16" o:spid="_x0000_s1029" type="#_x0000_t202" style="position:absolute;left:0;text-align:left;margin-left:48.35pt;margin-top:28.45pt;width:583.9pt;height:10pt;z-index:251662336;visibility:visible;mso-wrap-style:square;mso-wrap-distance-left:0;mso-wrap-distance-top:0;mso-wrap-distance-right:0;mso-wrap-distance-bottom:0;mso-position-horizontal:absolute;mso-position-horizontal-relative:page;mso-position-vertical:absolute;mso-position-vertical-relative:text;v-text-anchor:top" o:gfxdata="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" filled="f" stroked="f">
-                <v:textbox inset="0,0,0,0">
-                  <w:txbxContent>
-                    <w:tbl>
-                      <w:tblPr>
-                        <w:tblW w:w="0" w:type="auto"/>
-                        <w:tblInd w:w="67" w:type="dxa"/>
-                        <w:tblLayout w:type="fixed"/>
-                        <w:tblCellMar>
-                          <w:left w:w="0" w:type="dxa"/>
-                          <w:right w:w="0" w:type="dxa"/>
-                        </w:tblCellMar>
-                        <w:tblLook w:val="01E0" w:firstRow="1" w:lastRow="1" w:firstColumn="1" w:lastColumn="1" w:noHBand="0" w:noVBand="0"/>
-                      </w:tblPr>
-                      <w:tblGrid>
-                        <w:gridCol w:w="3349"/>
-                        <w:gridCol w:w="5534"/>
-                        <w:gridCol w:w="2673"/>
-                      </w:tblGrid>
-                      <w:tr>
-                        <w:trPr>
-                          <w:trHeight w:val="200"/>
-                        </w:trPr>
-                        <w:tc>
-                          <w:tcPr>
-                            <w:tcW w:w="3349" w:type="dxa"/>
-                            <w:shd w:val="clear" w:color="auto" w:fill="0055CC"/>
-                          </w:tcPr>
-                          <w:p>
-                            <w:pPr>
-                              <w:pStyle w:val="TableParagraph"/>
-                              <w:rPr>
-                                <w:rFonts w:ascii="Times New Roman"/>
-                                <w:sz w:val="12"/>
-                              </w:rPr>
-                            </w:pPr>
-                          </w:p>
-                        </w:tc>
-                        <w:tc>
-                          <w:tcPr>
-                            <w:tcW w:w="5534" w:type="dxa"/>
-                            <w:shd w:val="clear" w:color="auto" w:fill="0055CC"/>
-                          </w:tcPr>
-                          <w:p>
-                            <w:pPr>
-                              <w:pStyle w:val="TableParagraph"/>
-                              <w:rPr>
-                                <w:rFonts w:ascii="Times New Roman"/>
-                                <w:sz w:val="12"/>
-                              </w:rPr>
-                            </w:pPr>
-                          </w:p>
-                        </w:tc>
-                        <w:tc>
-                          <w:tcPr>
-                            <w:tcW w:w="2673" w:type="dxa"/>
-                            <w:shd w:val="clear" w:color="auto" w:fill="0055CC"/>
-                          </w:tcPr>
-                          <w:p>
-                            <w:pPr>
-                              <w:pStyle w:val="TableParagraph"/>
-                              <w:rPr>
-                                <w:rFonts w:ascii="Times New Roman"/>
-                                <w:sz w:val="12"/>
-                              </w:rPr>
-                            </w:pPr>
-                          </w:p>
-                        </w:tc>
-                      </w:tr>
-                    </w:tbl>
-                    <w:p>
-                      <w:pPr>
-                        <w:pStyle w:val="BodyText"/>
-                      </w:pPr>
-                    </w:p>
-                  </w:txbxContent>
-                </v:textbox>
-                <w10:wrap anchorx="page"/>
-              </v:shape>
-            </w:pict>
-          </mc:Fallback>
-        </mc:AlternateContent>
-      </w:r>
-      <w:r>
-        <w:rPr>
-          <w:b/>
-          <w:sz w:val="20"/>
+          <w:rFonts w:ascii="Arial" w:hAnsi="Arial" w:cs="Arial"/>
+          <w:b/>
+        </w:rPr>
+      </w:pPr>
+      <w:r>
+        <w:rPr>
+          <w:rFonts w:ascii="Arial" w:hAnsi="Arial" w:cs="Arial"/>
+          <w:b/>
         </w:rPr>
         <w:t>Access</w:t>
       </w:r>
       <w:r>
         <w:rPr>
+          <w:rFonts w:ascii="Arial" w:hAnsi="Arial" w:cs="Arial"/>
           <w:b/>
           <w:spacing w:val="-9"/>
-          <w:sz w:val="20"/>
         </w:rPr>
         <w:t xml:space="preserve"> </w:t>
       </w:r>
       <w:r>
         <w:rPr>
+          <w:rFonts w:ascii="Arial" w:hAnsi="Arial" w:cs="Arial"/>
           <w:b/>
           <w:spacing w:val="-2"/>
-          <w:sz w:val="20"/>
         </w:rPr>
         <w:t>charges:</w:t>
       </w:r>
@@ -3318,7 +2734,8 @@
         <w:spacing w:before="6"/>
         <w:rPr>
           <w:b/>
-          <w:sz w:val="13"/>
+          <w:sz w:val="24"/>
+          <w:szCs w:val="24"/>
         </w:rPr>
       </w:pPr>
     </w:p>
@@ -3372,7 +2789,8 @@
               <w:ind w:left="170"/>
               <w:rPr>
                 <w:b/>
-                <w:sz w:val="20"/>
+                <w:sz w:val="24"/>
+                <w:szCs w:val="24"/>
               </w:rPr>
             </w:pPr>
             <w:r>
@@ -3380,7 +2798,8 @@
                 <w:b/>
                 <w:color w:val="FFFFFF"/>
                 <w:spacing w:val="-2"/>
-                <w:sz w:val="20"/>
+                <w:sz w:val="24"/>
+                <w:szCs w:val="24"/>
               </w:rPr>
               <w:t>Description</w:t>
             </w:r>
@@ -3388,26 +2807,27 @@
               <w:rPr>
                 <w:b/>
                 <w:color w:val="FFFFFF"/>
-                <w:sz w:val="20"/>
+                <w:sz w:val="24"/>
+                <w:szCs w:val="24"/>
               </w:rPr>
               <w:tab/>
             </w:r>
             <w:r>
               <w:rPr>
-                <w:rFonts w:ascii="Helvetica Neue"/>
                 <w:b/>
                 <w:color w:val="FFFFFF"/>
                 <w:spacing w:val="-2"/>
-                <w:sz w:val="20"/>
+                <w:sz w:val="24"/>
+                <w:szCs w:val="24"/>
               </w:rPr>
               <w:t>Justification</w:t>
             </w:r>
             <w:r>
               <w:rPr>
-                <w:rFonts w:ascii="Helvetica Neue"/>
                 <w:b/>
                 <w:color w:val="FFFFFF"/>
-                <w:sz w:val="20"/>
+                <w:sz w:val="24"/>
+                <w:szCs w:val="24"/>
               </w:rPr>
               <w:tab/>
             </w:r>
@@ -3416,7 +2836,8 @@
                 <w:b/>
                 <w:color w:val="FFFFFF"/>
                 <w:spacing w:val="-2"/>
-                <w:sz w:val="20"/>
+                <w:sz w:val="24"/>
+                <w:szCs w:val="24"/>
               </w:rPr>
               <w:t>Total</w:t>
             </w:r>
@@ -3441,10 +2862,17 @@
             <w:pPr>
               <w:pStyle w:val="TableParagraph"/>
               <w:rPr>
-                <w:rFonts w:ascii="Times New Roman"/>
-                <w:sz w:val="16"/>
-              </w:rPr>
-            </w:pPr>
+                <w:sz w:val="24"/>
+                <w:szCs w:val="24"/>
+              </w:rPr>
+            </w:pPr>
+            <w:r>
+              <w:rPr>
+                <w:sz w:val="24"/>
+                <w:szCs w:val="24"/>
+              </w:rPr>
+              <w:t xml:space="preserve">Open AI API and other services  </w:t>
+            </w:r>
           </w:p>
         </w:tc>
         <w:tc>
@@ -3461,10 +2889,17 @@
             <w:pPr>
               <w:pStyle w:val="TableParagraph"/>
               <w:rPr>
-                <w:rFonts w:ascii="Times New Roman"/>
-                <w:sz w:val="16"/>
-              </w:rPr>
-            </w:pPr>
+                <w:sz w:val="24"/>
+                <w:szCs w:val="24"/>
+              </w:rPr>
+            </w:pPr>
+            <w:r>
+              <w:rPr>
+                <w:sz w:val="24"/>
+                <w:szCs w:val="24"/>
+              </w:rPr>
+              <w:t xml:space="preserve">Use of API and other services proved by Open AI to help accelerate our work </w:t>
+            </w:r>
           </w:p>
         </w:tc>
         <w:tc>
@@ -3481,10 +2916,24 @@
             <w:pPr>
               <w:pStyle w:val="TableParagraph"/>
               <w:rPr>
-                <w:rFonts w:ascii="Times New Roman"/>
-                <w:sz w:val="16"/>
-              </w:rPr>
-            </w:pPr>
+                <w:sz w:val="24"/>
+                <w:szCs w:val="24"/>
+              </w:rPr>
+            </w:pPr>
+            <w:r>
+              <w:rPr>
+                <w:sz w:val="24"/>
+                <w:szCs w:val="24"/>
+              </w:rPr>
+              <w:t>£</w:t>
+            </w:r>
+            <w:r>
+              <w:rPr>
+                <w:sz w:val="24"/>
+                <w:szCs w:val="24"/>
+              </w:rPr>
+              <w:t>1000</w:t>
+            </w:r>
           </w:p>
         </w:tc>
       </w:tr>
@@ -3506,10 +2955,17 @@
             <w:pPr>
               <w:pStyle w:val="TableParagraph"/>
               <w:rPr>
-                <w:rFonts w:ascii="Times New Roman"/>
-                <w:sz w:val="16"/>
-              </w:rPr>
-            </w:pPr>
+                <w:sz w:val="24"/>
+                <w:szCs w:val="24"/>
+              </w:rPr>
+            </w:pPr>
+            <w:r>
+              <w:rPr>
+                <w:sz w:val="24"/>
+                <w:szCs w:val="24"/>
+              </w:rPr>
+              <w:t xml:space="preserve">Cloud services to host and run platform </w:t>
+            </w:r>
           </w:p>
         </w:tc>
         <w:tc>
@@ -3526,10 +2982,17 @@
             <w:pPr>
               <w:pStyle w:val="TableParagraph"/>
               <w:rPr>
-                <w:rFonts w:ascii="Times New Roman"/>
-                <w:sz w:val="16"/>
-              </w:rPr>
-            </w:pPr>
+                <w:sz w:val="24"/>
+                <w:szCs w:val="24"/>
+              </w:rPr>
+            </w:pPr>
+            <w:r>
+              <w:rPr>
+                <w:sz w:val="24"/>
+                <w:szCs w:val="24"/>
+              </w:rPr>
+              <w:t xml:space="preserve">We would need to execute final product on a cloud service to make it accessible by everyone </w:t>
+            </w:r>
           </w:p>
         </w:tc>
         <w:tc>
@@ -3546,10 +3009,17 @@
             <w:pPr>
               <w:pStyle w:val="TableParagraph"/>
               <w:rPr>
-                <w:rFonts w:ascii="Times New Roman"/>
-                <w:sz w:val="16"/>
-              </w:rPr>
-            </w:pPr>
+                <w:sz w:val="24"/>
+                <w:szCs w:val="24"/>
+              </w:rPr>
+            </w:pPr>
+            <w:r>
+              <w:rPr>
+                <w:sz w:val="24"/>
+                <w:szCs w:val="24"/>
+              </w:rPr>
+              <w:t>8K</w:t>
+            </w:r>
           </w:p>
         </w:tc>
       </w:tr>
@@ -3571,8 +3041,8 @@
             <w:pPr>
               <w:pStyle w:val="TableParagraph"/>
               <w:rPr>
-                <w:rFonts w:ascii="Times New Roman"/>
-                <w:sz w:val="16"/>
+                <w:sz w:val="24"/>
+                <w:szCs w:val="24"/>
               </w:rPr>
             </w:pPr>
           </w:p>
@@ -3591,8 +3061,8 @@
             <w:pPr>
               <w:pStyle w:val="TableParagraph"/>
               <w:rPr>
-                <w:rFonts w:ascii="Times New Roman"/>
-                <w:sz w:val="16"/>
+                <w:sz w:val="24"/>
+                <w:szCs w:val="24"/>
               </w:rPr>
             </w:pPr>
           </w:p>
@@ -3611,8 +3081,8 @@
             <w:pPr>
               <w:pStyle w:val="TableParagraph"/>
               <w:rPr>
-                <w:rFonts w:ascii="Times New Roman"/>
-                <w:sz w:val="16"/>
+                <w:sz w:val="24"/>
+                <w:szCs w:val="24"/>
               </w:rPr>
             </w:pPr>
           </w:p>
@@ -3636,8 +3106,8 @@
             <w:pPr>
               <w:pStyle w:val="TableParagraph"/>
               <w:rPr>
-                <w:rFonts w:ascii="Times New Roman"/>
-                <w:sz w:val="16"/>
+                <w:sz w:val="24"/>
+                <w:szCs w:val="24"/>
               </w:rPr>
             </w:pPr>
           </w:p>
@@ -3656,8 +3126,8 @@
             <w:pPr>
               <w:pStyle w:val="TableParagraph"/>
               <w:rPr>
-                <w:rFonts w:ascii="Times New Roman"/>
-                <w:sz w:val="16"/>
+                <w:sz w:val="24"/>
+                <w:szCs w:val="24"/>
               </w:rPr>
             </w:pPr>
           </w:p>
@@ -3676,8 +3146,8 @@
             <w:pPr>
               <w:pStyle w:val="TableParagraph"/>
               <w:rPr>
-                <w:rFonts w:ascii="Times New Roman"/>
-                <w:sz w:val="16"/>
+                <w:sz w:val="24"/>
+                <w:szCs w:val="24"/>
               </w:rPr>
             </w:pPr>
           </w:p>
@@ -3701,8 +3171,8 @@
             <w:pPr>
               <w:pStyle w:val="TableParagraph"/>
               <w:rPr>
-                <w:rFonts w:ascii="Times New Roman"/>
-                <w:sz w:val="16"/>
+                <w:sz w:val="24"/>
+                <w:szCs w:val="24"/>
               </w:rPr>
             </w:pPr>
           </w:p>
@@ -3721,8 +3191,8 @@
             <w:pPr>
               <w:pStyle w:val="TableParagraph"/>
               <w:rPr>
-                <w:rFonts w:ascii="Times New Roman"/>
-                <w:sz w:val="16"/>
+                <w:sz w:val="24"/>
+                <w:szCs w:val="24"/>
               </w:rPr>
             </w:pPr>
           </w:p>
@@ -3741,8 +3211,8 @@
             <w:pPr>
               <w:pStyle w:val="TableParagraph"/>
               <w:rPr>
-                <w:rFonts w:ascii="Times New Roman"/>
-                <w:sz w:val="16"/>
+                <w:sz w:val="24"/>
+                <w:szCs w:val="24"/>
               </w:rPr>
             </w:pPr>
           </w:p>
@@ -3752,8 +3222,7 @@
     <w:p>
       <w:pPr>
         <w:rPr>
-          <w:rFonts w:ascii="Times New Roman"/>
-          <w:sz w:val="16"/>
+          <w:rFonts w:ascii="Arial" w:hAnsi="Arial" w:cs="Arial"/>
         </w:rPr>
         <w:sectPr>
           <w:pgSz w:w="16840" w:h="11910" w:orient="landscape"/>
@@ -3767,253 +3236,46 @@
         <w:spacing w:before="26"/>
         <w:ind w:left="107"/>
         <w:rPr>
-          <w:b/>
-          <w:sz w:val="20"/>
-        </w:rPr>
-      </w:pPr>
-      <w:r>
-        <w:rPr>
-          <w:noProof/>
+          <w:rFonts w:ascii="Arial" w:hAnsi="Arial" w:cs="Arial"/>
+          <w:b/>
+        </w:rPr>
+      </w:pPr>
+      <w:r>
+        <w:rPr>
+          <w:rFonts w:ascii="Arial" w:hAnsi="Arial" w:cs="Arial"/>
+          <w:b/>
         </w:rPr>
         <w:lastRenderedPageBreak/>
-        <mc:AlternateContent>
-          <mc:Choice Requires="wps">
-            <w:drawing>
-              <wp:anchor distT="0" distB="0" distL="0" distR="0" simplePos="0" relativeHeight="251663360" behindDoc="0" locked="0" layoutInCell="1" allowOverlap="1" wp14:anchorId="5B86BBE5" wp14:editId="5AE31B01">
-                <wp:simplePos x="0" y="0"/>
-                <wp:positionH relativeFrom="page">
-                  <wp:posOffset>614150</wp:posOffset>
-                </wp:positionH>
-                <wp:positionV relativeFrom="paragraph">
-                  <wp:posOffset>377956</wp:posOffset>
-                </wp:positionV>
-                <wp:extent cx="7415530" cy="127000"/>
-                <wp:effectExtent l="0" t="0" r="0" b="0"/>
-                <wp:wrapNone/>
-                <wp:docPr id="17" name="Textbox 17"/>
-                <wp:cNvGraphicFramePr>
-                  <a:graphicFrameLocks xmlns:a="http://schemas.openxmlformats.org/drawingml/2006/main"/>
-                </wp:cNvGraphicFramePr>
-                <a:graphic xmlns:a="http://schemas.openxmlformats.org/drawingml/2006/main">
-                  <a:graphicData uri="http://schemas.microsoft.com/office/word/2010/wordprocessingShape">
-                    <wps:wsp>
-                      <wps:cNvSpPr txBox="1">
-                        <a:spLocks/>
-                      </wps:cNvSpPr>
-                      <wps:spPr>
-                        <a:xfrm>
-                          <a:off x="0" y="0"/>
-                          <a:ext cx="7415530" cy="127000"/>
-                        </a:xfrm>
-                        <a:prstGeom prst="rect">
-                          <a:avLst/>
-                        </a:prstGeom>
-                      </wps:spPr>
-                      <wps:txbx>
-                        <w:txbxContent>
-                          <w:tbl>
-                            <w:tblPr>
-                              <w:tblW w:w="0" w:type="auto"/>
-                              <w:tblInd w:w="67" w:type="dxa"/>
-                              <w:tblLayout w:type="fixed"/>
-                              <w:tblCellMar>
-                                <w:left w:w="0" w:type="dxa"/>
-                                <w:right w:w="0" w:type="dxa"/>
-                              </w:tblCellMar>
-                              <w:tblLook w:val="01E0" w:firstRow="1" w:lastRow="1" w:firstColumn="1" w:lastColumn="1" w:noHBand="0" w:noVBand="0"/>
-                            </w:tblPr>
-                            <w:tblGrid>
-                              <w:gridCol w:w="3349"/>
-                              <w:gridCol w:w="5534"/>
-                              <w:gridCol w:w="2673"/>
-                            </w:tblGrid>
-                            <w:tr>
-                              <w:trPr>
-                                <w:trHeight w:val="200"/>
-                              </w:trPr>
-                              <w:tc>
-                                <w:tcPr>
-                                  <w:tcW w:w="3349" w:type="dxa"/>
-                                  <w:shd w:val="clear" w:color="auto" w:fill="0055CC"/>
-                                </w:tcPr>
-                                <w:p>
-                                  <w:pPr>
-                                    <w:pStyle w:val="TableParagraph"/>
-                                    <w:rPr>
-                                      <w:rFonts w:ascii="Times New Roman"/>
-                                      <w:sz w:val="12"/>
-                                    </w:rPr>
-                                  </w:pPr>
-                                </w:p>
-                              </w:tc>
-                              <w:tc>
-                                <w:tcPr>
-                                  <w:tcW w:w="5534" w:type="dxa"/>
-                                  <w:shd w:val="clear" w:color="auto" w:fill="0055CC"/>
-                                </w:tcPr>
-                                <w:p>
-                                  <w:pPr>
-                                    <w:pStyle w:val="TableParagraph"/>
-                                    <w:rPr>
-                                      <w:rFonts w:ascii="Times New Roman"/>
-                                      <w:sz w:val="12"/>
-                                    </w:rPr>
-                                  </w:pPr>
-                                </w:p>
-                              </w:tc>
-                              <w:tc>
-                                <w:tcPr>
-                                  <w:tcW w:w="2673" w:type="dxa"/>
-                                  <w:shd w:val="clear" w:color="auto" w:fill="0055CC"/>
-                                </w:tcPr>
-                                <w:p>
-                                  <w:pPr>
-                                    <w:pStyle w:val="TableParagraph"/>
-                                    <w:rPr>
-                                      <w:rFonts w:ascii="Times New Roman"/>
-                                      <w:sz w:val="12"/>
-                                    </w:rPr>
-                                  </w:pPr>
-                                </w:p>
-                              </w:tc>
-                            </w:tr>
-                          </w:tbl>
-                          <w:p>
-                            <w:pPr>
-                              <w:pStyle w:val="BodyText"/>
-                            </w:pPr>
-                          </w:p>
-                        </w:txbxContent>
-                      </wps:txbx>
-                      <wps:bodyPr wrap="square" lIns="0" tIns="0" rIns="0" bIns="0" rtlCol="0">
-                        <a:noAutofit/>
-                      </wps:bodyPr>
-                    </wps:wsp>
-                  </a:graphicData>
-                </a:graphic>
-              </wp:anchor>
-            </w:drawing>
-          </mc:Choice>
-          <mc:Fallback>
-            <w:pict>
-              <v:shape w14:anchorId="5B86BBE5" id="Textbox 17" o:spid="_x0000_s1030" type="#_x0000_t202" style="position:absolute;left:0;text-align:left;margin-left:48.35pt;margin-top:29.75pt;width:583.9pt;height:10pt;z-index:251663360;visibility:visible;mso-wrap-style:square;mso-wrap-distance-left:0;mso-wrap-distance-top:0;mso-wrap-distance-right:0;mso-wrap-distance-bottom:0;mso-position-horizontal:absolute;mso-position-horizontal-relative:page;mso-position-vertical:absolute;mso-position-vertical-relative:text;v-text-anchor:top" o:gfxdata="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" filled="f" stroked="f">
-                <v:textbox inset="0,0,0,0">
-                  <w:txbxContent>
-                    <w:tbl>
-                      <w:tblPr>
-                        <w:tblW w:w="0" w:type="auto"/>
-                        <w:tblInd w:w="67" w:type="dxa"/>
-                        <w:tblLayout w:type="fixed"/>
-                        <w:tblCellMar>
-                          <w:left w:w="0" w:type="dxa"/>
-                          <w:right w:w="0" w:type="dxa"/>
-                        </w:tblCellMar>
-                        <w:tblLook w:val="01E0" w:firstRow="1" w:lastRow="1" w:firstColumn="1" w:lastColumn="1" w:noHBand="0" w:noVBand="0"/>
-                      </w:tblPr>
-                      <w:tblGrid>
-                        <w:gridCol w:w="3349"/>
-                        <w:gridCol w:w="5534"/>
-                        <w:gridCol w:w="2673"/>
-                      </w:tblGrid>
-                      <w:tr>
-                        <w:trPr>
-                          <w:trHeight w:val="200"/>
-                        </w:trPr>
-                        <w:tc>
-                          <w:tcPr>
-                            <w:tcW w:w="3349" w:type="dxa"/>
-                            <w:shd w:val="clear" w:color="auto" w:fill="0055CC"/>
-                          </w:tcPr>
-                          <w:p>
-                            <w:pPr>
-                              <w:pStyle w:val="TableParagraph"/>
-                              <w:rPr>
-                                <w:rFonts w:ascii="Times New Roman"/>
-                                <w:sz w:val="12"/>
-                              </w:rPr>
-                            </w:pPr>
-                          </w:p>
-                        </w:tc>
-                        <w:tc>
-                          <w:tcPr>
-                            <w:tcW w:w="5534" w:type="dxa"/>
-                            <w:shd w:val="clear" w:color="auto" w:fill="0055CC"/>
-                          </w:tcPr>
-                          <w:p>
-                            <w:pPr>
-                              <w:pStyle w:val="TableParagraph"/>
-                              <w:rPr>
-                                <w:rFonts w:ascii="Times New Roman"/>
-                                <w:sz w:val="12"/>
-                              </w:rPr>
-                            </w:pPr>
-                          </w:p>
-                        </w:tc>
-                        <w:tc>
-                          <w:tcPr>
-                            <w:tcW w:w="2673" w:type="dxa"/>
-                            <w:shd w:val="clear" w:color="auto" w:fill="0055CC"/>
-                          </w:tcPr>
-                          <w:p>
-                            <w:pPr>
-                              <w:pStyle w:val="TableParagraph"/>
-                              <w:rPr>
-                                <w:rFonts w:ascii="Times New Roman"/>
-                                <w:sz w:val="12"/>
-                              </w:rPr>
-                            </w:pPr>
-                          </w:p>
-                        </w:tc>
-                      </w:tr>
-                    </w:tbl>
-                    <w:p>
-                      <w:pPr>
-                        <w:pStyle w:val="BodyText"/>
-                      </w:pPr>
-                    </w:p>
-                  </w:txbxContent>
-                </v:textbox>
-                <w10:wrap anchorx="page"/>
-              </v:shape>
-            </w:pict>
-          </mc:Fallback>
-        </mc:AlternateContent>
-      </w:r>
-      <w:r>
-        <w:rPr>
-          <w:b/>
-          <w:sz w:val="20"/>
-        </w:rPr>
         <w:t>Travel</w:t>
       </w:r>
       <w:r>
         <w:rPr>
+          <w:rFonts w:ascii="Arial" w:hAnsi="Arial" w:cs="Arial"/>
           <w:b/>
           <w:spacing w:val="-12"/>
-          <w:sz w:val="20"/>
         </w:rPr>
         <w:t xml:space="preserve"> </w:t>
       </w:r>
       <w:r>
         <w:rPr>
-          <w:b/>
-          <w:sz w:val="20"/>
+          <w:rFonts w:ascii="Arial" w:hAnsi="Arial" w:cs="Arial"/>
+          <w:b/>
         </w:rPr>
         <w:t>and</w:t>
       </w:r>
       <w:r>
         <w:rPr>
+          <w:rFonts w:ascii="Arial" w:hAnsi="Arial" w:cs="Arial"/>
           <w:b/>
           <w:spacing w:val="-12"/>
-          <w:sz w:val="20"/>
         </w:rPr>
         <w:t xml:space="preserve"> </w:t>
       </w:r>
       <w:r>
         <w:rPr>
+          <w:rFonts w:ascii="Arial" w:hAnsi="Arial" w:cs="Arial"/>
           <w:b/>
           <w:spacing w:val="-2"/>
-          <w:sz w:val="20"/>
         </w:rPr>
         <w:t>subsistence:</w:t>
       </w:r>
@@ -4024,7 +3286,8 @@
         <w:spacing w:before="5" w:after="1"/>
         <w:rPr>
           <w:b/>
-          <w:sz w:val="13"/>
+          <w:sz w:val="24"/>
+          <w:szCs w:val="24"/>
         </w:rPr>
       </w:pPr>
     </w:p>
@@ -4078,7 +3341,8 @@
               <w:ind w:left="170"/>
               <w:rPr>
                 <w:b/>
-                <w:sz w:val="20"/>
+                <w:sz w:val="24"/>
+                <w:szCs w:val="24"/>
               </w:rPr>
             </w:pPr>
             <w:r>
@@ -4086,7 +3350,8 @@
                 <w:b/>
                 <w:color w:val="FFFFFF"/>
                 <w:spacing w:val="-2"/>
-                <w:sz w:val="20"/>
+                <w:sz w:val="24"/>
+                <w:szCs w:val="24"/>
               </w:rPr>
               <w:t>Description</w:t>
             </w:r>
@@ -4094,26 +3359,27 @@
               <w:rPr>
                 <w:b/>
                 <w:color w:val="FFFFFF"/>
-                <w:sz w:val="20"/>
+                <w:sz w:val="24"/>
+                <w:szCs w:val="24"/>
               </w:rPr>
               <w:tab/>
             </w:r>
             <w:r>
               <w:rPr>
-                <w:rFonts w:ascii="Helvetica Neue"/>
                 <w:b/>
                 <w:color w:val="FFFFFF"/>
                 <w:spacing w:val="-2"/>
-                <w:sz w:val="20"/>
+                <w:sz w:val="24"/>
+                <w:szCs w:val="24"/>
               </w:rPr>
               <w:t>Justification</w:t>
             </w:r>
             <w:r>
               <w:rPr>
-                <w:rFonts w:ascii="Helvetica Neue"/>
                 <w:b/>
                 <w:color w:val="FFFFFF"/>
-                <w:sz w:val="20"/>
+                <w:sz w:val="24"/>
+                <w:szCs w:val="24"/>
               </w:rPr>
               <w:tab/>
             </w:r>
@@ -4122,7 +3388,8 @@
                 <w:b/>
                 <w:color w:val="FFFFFF"/>
                 <w:spacing w:val="-2"/>
-                <w:sz w:val="20"/>
+                <w:sz w:val="24"/>
+                <w:szCs w:val="24"/>
               </w:rPr>
               <w:t>Total</w:t>
             </w:r>
@@ -4147,10 +3414,17 @@
             <w:pPr>
               <w:pStyle w:val="TableParagraph"/>
               <w:rPr>
-                <w:rFonts w:ascii="Times New Roman"/>
-                <w:sz w:val="16"/>
-              </w:rPr>
-            </w:pPr>
+                <w:sz w:val="24"/>
+                <w:szCs w:val="24"/>
+              </w:rPr>
+            </w:pPr>
+            <w:r>
+              <w:rPr>
+                <w:sz w:val="24"/>
+                <w:szCs w:val="24"/>
+              </w:rPr>
+              <w:t xml:space="preserve">Conferences </w:t>
+            </w:r>
           </w:p>
         </w:tc>
         <w:tc>
@@ -4167,10 +3441,17 @@
             <w:pPr>
               <w:pStyle w:val="TableParagraph"/>
               <w:rPr>
-                <w:rFonts w:ascii="Times New Roman"/>
-                <w:sz w:val="16"/>
-              </w:rPr>
-            </w:pPr>
+                <w:sz w:val="24"/>
+                <w:szCs w:val="24"/>
+              </w:rPr>
+            </w:pPr>
+            <w:r>
+              <w:rPr>
+                <w:sz w:val="24"/>
+                <w:szCs w:val="24"/>
+              </w:rPr>
+              <w:t xml:space="preserve">Would need to keep on top of the current AI trends and uses to make sure platform is modern and accessible </w:t>
+            </w:r>
           </w:p>
         </w:tc>
         <w:tc>
@@ -4187,10 +3468,17 @@
             <w:pPr>
               <w:pStyle w:val="TableParagraph"/>
               <w:rPr>
-                <w:rFonts w:ascii="Times New Roman"/>
-                <w:sz w:val="16"/>
-              </w:rPr>
-            </w:pPr>
+                <w:sz w:val="24"/>
+                <w:szCs w:val="24"/>
+              </w:rPr>
+            </w:pPr>
+            <w:r>
+              <w:rPr>
+                <w:sz w:val="24"/>
+                <w:szCs w:val="24"/>
+              </w:rPr>
+              <w:t>3k</w:t>
+            </w:r>
           </w:p>
         </w:tc>
       </w:tr>
@@ -4212,8 +3500,8 @@
             <w:pPr>
               <w:pStyle w:val="TableParagraph"/>
               <w:rPr>
-                <w:rFonts w:ascii="Times New Roman"/>
-                <w:sz w:val="16"/>
+                <w:sz w:val="24"/>
+                <w:szCs w:val="24"/>
               </w:rPr>
             </w:pPr>
           </w:p>
@@ -4232,8 +3520,8 @@
             <w:pPr>
               <w:pStyle w:val="TableParagraph"/>
               <w:rPr>
-                <w:rFonts w:ascii="Times New Roman"/>
-                <w:sz w:val="16"/>
+                <w:sz w:val="24"/>
+                <w:szCs w:val="24"/>
               </w:rPr>
             </w:pPr>
           </w:p>
@@ -4252,8 +3540,8 @@
             <w:pPr>
               <w:pStyle w:val="TableParagraph"/>
               <w:rPr>
-                <w:rFonts w:ascii="Times New Roman"/>
-                <w:sz w:val="16"/>
+                <w:sz w:val="24"/>
+                <w:szCs w:val="24"/>
               </w:rPr>
             </w:pPr>
           </w:p>
@@ -4277,8 +3565,8 @@
             <w:pPr>
               <w:pStyle w:val="TableParagraph"/>
               <w:rPr>
-                <w:rFonts w:ascii="Times New Roman"/>
-                <w:sz w:val="16"/>
+                <w:sz w:val="24"/>
+                <w:szCs w:val="24"/>
               </w:rPr>
             </w:pPr>
           </w:p>
@@ -4297,8 +3585,8 @@
             <w:pPr>
               <w:pStyle w:val="TableParagraph"/>
               <w:rPr>
-                <w:rFonts w:ascii="Times New Roman"/>
-                <w:sz w:val="16"/>
+                <w:sz w:val="24"/>
+                <w:szCs w:val="24"/>
               </w:rPr>
             </w:pPr>
           </w:p>
@@ -4317,8 +3605,8 @@
             <w:pPr>
               <w:pStyle w:val="TableParagraph"/>
               <w:rPr>
-                <w:rFonts w:ascii="Times New Roman"/>
-                <w:sz w:val="16"/>
+                <w:sz w:val="24"/>
+                <w:szCs w:val="24"/>
               </w:rPr>
             </w:pPr>
           </w:p>
@@ -4342,8 +3630,8 @@
             <w:pPr>
               <w:pStyle w:val="TableParagraph"/>
               <w:rPr>
-                <w:rFonts w:ascii="Times New Roman"/>
-                <w:sz w:val="16"/>
+                <w:sz w:val="24"/>
+                <w:szCs w:val="24"/>
               </w:rPr>
             </w:pPr>
           </w:p>
@@ -4362,8 +3650,8 @@
             <w:pPr>
               <w:pStyle w:val="TableParagraph"/>
               <w:rPr>
-                <w:rFonts w:ascii="Times New Roman"/>
-                <w:sz w:val="16"/>
+                <w:sz w:val="24"/>
+                <w:szCs w:val="24"/>
               </w:rPr>
             </w:pPr>
           </w:p>
@@ -4382,8 +3670,8 @@
             <w:pPr>
               <w:pStyle w:val="TableParagraph"/>
               <w:rPr>
-                <w:rFonts w:ascii="Times New Roman"/>
-                <w:sz w:val="16"/>
+                <w:sz w:val="24"/>
+                <w:szCs w:val="24"/>
               </w:rPr>
             </w:pPr>
           </w:p>
@@ -4407,8 +3695,8 @@
             <w:pPr>
               <w:pStyle w:val="TableParagraph"/>
               <w:rPr>
-                <w:rFonts w:ascii="Times New Roman"/>
-                <w:sz w:val="16"/>
+                <w:sz w:val="24"/>
+                <w:szCs w:val="24"/>
               </w:rPr>
             </w:pPr>
           </w:p>
@@ -4427,8 +3715,8 @@
             <w:pPr>
               <w:pStyle w:val="TableParagraph"/>
               <w:rPr>
-                <w:rFonts w:ascii="Times New Roman"/>
-                <w:sz w:val="16"/>
+                <w:sz w:val="24"/>
+                <w:szCs w:val="24"/>
               </w:rPr>
             </w:pPr>
           </w:p>
@@ -4447,8 +3735,8 @@
             <w:pPr>
               <w:pStyle w:val="TableParagraph"/>
               <w:rPr>
-                <w:rFonts w:ascii="Times New Roman"/>
-                <w:sz w:val="16"/>
+                <w:sz w:val="24"/>
+                <w:szCs w:val="24"/>
               </w:rPr>
             </w:pPr>
           </w:p>
@@ -4460,6 +3748,8 @@
         <w:pStyle w:val="BodyText"/>
         <w:rPr>
           <w:b/>
+          <w:sz w:val="24"/>
+          <w:szCs w:val="24"/>
         </w:rPr>
       </w:pPr>
     </w:p>
@@ -4468,6 +3758,8 @@
         <w:pStyle w:val="BodyText"/>
         <w:rPr>
           <w:b/>
+          <w:sz w:val="24"/>
+          <w:szCs w:val="24"/>
         </w:rPr>
       </w:pPr>
     </w:p>
@@ -4477,7 +3769,8 @@
         <w:spacing w:before="4"/>
         <w:rPr>
           <w:b/>
-          <w:sz w:val="18"/>
+          <w:sz w:val="24"/>
+          <w:szCs w:val="24"/>
         </w:rPr>
       </w:pPr>
     </w:p>
@@ -4485,222 +3778,15 @@
       <w:pPr>
         <w:ind w:left="107"/>
         <w:rPr>
-          <w:b/>
-          <w:sz w:val="20"/>
-        </w:rPr>
-      </w:pPr>
-      <w:r>
-        <w:rPr>
-          <w:noProof/>
-        </w:rPr>
-        <mc:AlternateContent>
-          <mc:Choice Requires="wps">
-            <w:drawing>
-              <wp:anchor distT="0" distB="0" distL="0" distR="0" simplePos="0" relativeHeight="251664384" behindDoc="0" locked="0" layoutInCell="1" allowOverlap="1" wp14:anchorId="558FD4E5" wp14:editId="09E745BD">
-                <wp:simplePos x="0" y="0"/>
-                <wp:positionH relativeFrom="page">
-                  <wp:posOffset>614150</wp:posOffset>
-                </wp:positionH>
-                <wp:positionV relativeFrom="paragraph">
-                  <wp:posOffset>361446</wp:posOffset>
-                </wp:positionV>
-                <wp:extent cx="7415530" cy="127000"/>
-                <wp:effectExtent l="0" t="0" r="0" b="0"/>
-                <wp:wrapNone/>
-                <wp:docPr id="18" name="Textbox 18"/>
-                <wp:cNvGraphicFramePr>
-                  <a:graphicFrameLocks xmlns:a="http://schemas.openxmlformats.org/drawingml/2006/main"/>
-                </wp:cNvGraphicFramePr>
-                <a:graphic xmlns:a="http://schemas.openxmlformats.org/drawingml/2006/main">
-                  <a:graphicData uri="http://schemas.microsoft.com/office/word/2010/wordprocessingShape">
-                    <wps:wsp>
-                      <wps:cNvSpPr txBox="1">
-                        <a:spLocks/>
-                      </wps:cNvSpPr>
-                      <wps:spPr>
-                        <a:xfrm>
-                          <a:off x="0" y="0"/>
-                          <a:ext cx="7415530" cy="127000"/>
-                        </a:xfrm>
-                        <a:prstGeom prst="rect">
-                          <a:avLst/>
-                        </a:prstGeom>
-                      </wps:spPr>
-                      <wps:txbx>
-                        <w:txbxContent>
-                          <w:tbl>
-                            <w:tblPr>
-                              <w:tblW w:w="0" w:type="auto"/>
-                              <w:tblInd w:w="67" w:type="dxa"/>
-                              <w:tblLayout w:type="fixed"/>
-                              <w:tblCellMar>
-                                <w:left w:w="0" w:type="dxa"/>
-                                <w:right w:w="0" w:type="dxa"/>
-                              </w:tblCellMar>
-                              <w:tblLook w:val="01E0" w:firstRow="1" w:lastRow="1" w:firstColumn="1" w:lastColumn="1" w:noHBand="0" w:noVBand="0"/>
-                            </w:tblPr>
-                            <w:tblGrid>
-                              <w:gridCol w:w="3349"/>
-                              <w:gridCol w:w="5534"/>
-                              <w:gridCol w:w="2673"/>
-                            </w:tblGrid>
-                            <w:tr>
-                              <w:trPr>
-                                <w:trHeight w:val="200"/>
-                              </w:trPr>
-                              <w:tc>
-                                <w:tcPr>
-                                  <w:tcW w:w="3349" w:type="dxa"/>
-                                  <w:shd w:val="clear" w:color="auto" w:fill="0055CC"/>
-                                </w:tcPr>
-                                <w:p>
-                                  <w:pPr>
-                                    <w:pStyle w:val="TableParagraph"/>
-                                    <w:rPr>
-                                      <w:rFonts w:ascii="Times New Roman"/>
-                                      <w:sz w:val="12"/>
-                                    </w:rPr>
-                                  </w:pPr>
-                                </w:p>
-                              </w:tc>
-                              <w:tc>
-                                <w:tcPr>
-                                  <w:tcW w:w="5534" w:type="dxa"/>
-                                  <w:shd w:val="clear" w:color="auto" w:fill="0055CC"/>
-                                </w:tcPr>
-                                <w:p>
-                                  <w:pPr>
-                                    <w:pStyle w:val="TableParagraph"/>
-                                    <w:rPr>
-                                      <w:rFonts w:ascii="Times New Roman"/>
-                                      <w:sz w:val="12"/>
-                                    </w:rPr>
-                                  </w:pPr>
-                                </w:p>
-                              </w:tc>
-                              <w:tc>
-                                <w:tcPr>
-                                  <w:tcW w:w="2673" w:type="dxa"/>
-                                  <w:shd w:val="clear" w:color="auto" w:fill="0055CC"/>
-                                </w:tcPr>
-                                <w:p>
-                                  <w:pPr>
-                                    <w:pStyle w:val="TableParagraph"/>
-                                    <w:rPr>
-                                      <w:rFonts w:ascii="Times New Roman"/>
-                                      <w:sz w:val="12"/>
-                                    </w:rPr>
-                                  </w:pPr>
-                                </w:p>
-                              </w:tc>
-                            </w:tr>
-                          </w:tbl>
-                          <w:p>
-                            <w:pPr>
-                              <w:pStyle w:val="BodyText"/>
-                            </w:pPr>
-                          </w:p>
-                        </w:txbxContent>
-                      </wps:txbx>
-                      <wps:bodyPr wrap="square" lIns="0" tIns="0" rIns="0" bIns="0" rtlCol="0">
-                        <a:noAutofit/>
-                      </wps:bodyPr>
-                    </wps:wsp>
-                  </a:graphicData>
-                </a:graphic>
-              </wp:anchor>
-            </w:drawing>
-          </mc:Choice>
-          <mc:Fallback>
-            <w:pict>
-              <v:shape w14:anchorId="558FD4E5" id="Textbox 18" o:spid="_x0000_s1031" type="#_x0000_t202" style="position:absolute;left:0;text-align:left;margin-left:48.35pt;margin-top:28.45pt;width:583.9pt;height:10pt;z-index:251664384;visibility:visible;mso-wrap-style:square;mso-wrap-distance-left:0;mso-wrap-distance-top:0;mso-wrap-distance-right:0;mso-wrap-distance-bottom:0;mso-position-horizontal:absolute;mso-position-horizontal-relative:page;mso-position-vertical:absolute;mso-position-vertical-relative:text;v-text-anchor:top" o:gfxdata="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" filled="f" stroked="f">
-                <v:textbox inset="0,0,0,0">
-                  <w:txbxContent>
-                    <w:tbl>
-                      <w:tblPr>
-                        <w:tblW w:w="0" w:type="auto"/>
-                        <w:tblInd w:w="67" w:type="dxa"/>
-                        <w:tblLayout w:type="fixed"/>
-                        <w:tblCellMar>
-                          <w:left w:w="0" w:type="dxa"/>
-                          <w:right w:w="0" w:type="dxa"/>
-                        </w:tblCellMar>
-                        <w:tblLook w:val="01E0" w:firstRow="1" w:lastRow="1" w:firstColumn="1" w:lastColumn="1" w:noHBand="0" w:noVBand="0"/>
-                      </w:tblPr>
-                      <w:tblGrid>
-                        <w:gridCol w:w="3349"/>
-                        <w:gridCol w:w="5534"/>
-                        <w:gridCol w:w="2673"/>
-                      </w:tblGrid>
-                      <w:tr>
-                        <w:trPr>
-                          <w:trHeight w:val="200"/>
-                        </w:trPr>
-                        <w:tc>
-                          <w:tcPr>
-                            <w:tcW w:w="3349" w:type="dxa"/>
-                            <w:shd w:val="clear" w:color="auto" w:fill="0055CC"/>
-                          </w:tcPr>
-                          <w:p>
-                            <w:pPr>
-                              <w:pStyle w:val="TableParagraph"/>
-                              <w:rPr>
-                                <w:rFonts w:ascii="Times New Roman"/>
-                                <w:sz w:val="12"/>
-                              </w:rPr>
-                            </w:pPr>
-                          </w:p>
-                        </w:tc>
-                        <w:tc>
-                          <w:tcPr>
-                            <w:tcW w:w="5534" w:type="dxa"/>
-                            <w:shd w:val="clear" w:color="auto" w:fill="0055CC"/>
-                          </w:tcPr>
-                          <w:p>
-                            <w:pPr>
-                              <w:pStyle w:val="TableParagraph"/>
-                              <w:rPr>
-                                <w:rFonts w:ascii="Times New Roman"/>
-                                <w:sz w:val="12"/>
-                              </w:rPr>
-                            </w:pPr>
-                          </w:p>
-                        </w:tc>
-                        <w:tc>
-                          <w:tcPr>
-                            <w:tcW w:w="2673" w:type="dxa"/>
-                            <w:shd w:val="clear" w:color="auto" w:fill="0055CC"/>
-                          </w:tcPr>
-                          <w:p>
-                            <w:pPr>
-                              <w:pStyle w:val="TableParagraph"/>
-                              <w:rPr>
-                                <w:rFonts w:ascii="Times New Roman"/>
-                                <w:sz w:val="12"/>
-                              </w:rPr>
-                            </w:pPr>
-                          </w:p>
-                        </w:tc>
-                      </w:tr>
-                    </w:tbl>
-                    <w:p>
-                      <w:pPr>
-                        <w:pStyle w:val="BodyText"/>
-                      </w:pPr>
-                    </w:p>
-                  </w:txbxContent>
-                </v:textbox>
-                <w10:wrap anchorx="page"/>
-              </v:shape>
-            </w:pict>
-          </mc:Fallback>
-        </mc:AlternateContent>
-      </w:r>
-      <w:r>
-        <w:rPr>
+          <w:rFonts w:ascii="Arial" w:hAnsi="Arial" w:cs="Arial"/>
+          <w:b/>
+        </w:rPr>
+      </w:pPr>
+      <w:r>
+        <w:rPr>
+          <w:rFonts w:ascii="Arial" w:hAnsi="Arial" w:cs="Arial"/>
           <w:b/>
           <w:spacing w:val="-2"/>
-          <w:sz w:val="20"/>
         </w:rPr>
         <w:t>Miscellaneous:</w:t>
       </w:r>
@@ -4711,7 +3797,8 @@
         <w:spacing w:before="6"/>
         <w:rPr>
           <w:b/>
-          <w:sz w:val="13"/>
+          <w:sz w:val="24"/>
+          <w:szCs w:val="24"/>
         </w:rPr>
       </w:pPr>
     </w:p>
@@ -4765,7 +3852,8 @@
               <w:ind w:left="170"/>
               <w:rPr>
                 <w:b/>
-                <w:sz w:val="20"/>
+                <w:sz w:val="24"/>
+                <w:szCs w:val="24"/>
               </w:rPr>
             </w:pPr>
             <w:r>
@@ -4773,7 +3861,8 @@
                 <w:b/>
                 <w:color w:val="FFFFFF"/>
                 <w:spacing w:val="-2"/>
-                <w:sz w:val="20"/>
+                <w:sz w:val="24"/>
+                <w:szCs w:val="24"/>
               </w:rPr>
               <w:t>Description</w:t>
             </w:r>
@@ -4781,26 +3870,27 @@
               <w:rPr>
                 <w:b/>
                 <w:color w:val="FFFFFF"/>
-                <w:sz w:val="20"/>
+                <w:sz w:val="24"/>
+                <w:szCs w:val="24"/>
               </w:rPr>
               <w:tab/>
             </w:r>
             <w:r>
               <w:rPr>
-                <w:rFonts w:ascii="Helvetica Neue"/>
                 <w:b/>
                 <w:color w:val="FFFFFF"/>
                 <w:spacing w:val="-2"/>
-                <w:sz w:val="20"/>
+                <w:sz w:val="24"/>
+                <w:szCs w:val="24"/>
               </w:rPr>
               <w:t>Justification</w:t>
             </w:r>
             <w:r>
               <w:rPr>
-                <w:rFonts w:ascii="Helvetica Neue"/>
                 <w:b/>
                 <w:color w:val="FFFFFF"/>
-                <w:sz w:val="20"/>
+                <w:sz w:val="24"/>
+                <w:szCs w:val="24"/>
               </w:rPr>
               <w:tab/>
             </w:r>
@@ -4809,7 +3899,8 @@
                 <w:b/>
                 <w:color w:val="FFFFFF"/>
                 <w:spacing w:val="-2"/>
-                <w:sz w:val="20"/>
+                <w:sz w:val="24"/>
+                <w:szCs w:val="24"/>
               </w:rPr>
               <w:t>Total</w:t>
             </w:r>
@@ -4834,10 +3925,17 @@
             <w:pPr>
               <w:pStyle w:val="TableParagraph"/>
               <w:rPr>
-                <w:rFonts w:ascii="Times New Roman"/>
-                <w:sz w:val="16"/>
-              </w:rPr>
-            </w:pPr>
+                <w:sz w:val="24"/>
+                <w:szCs w:val="24"/>
+              </w:rPr>
+            </w:pPr>
+            <w:r>
+              <w:rPr>
+                <w:sz w:val="24"/>
+                <w:szCs w:val="24"/>
+              </w:rPr>
+              <w:t xml:space="preserve">External support </w:t>
+            </w:r>
           </w:p>
         </w:tc>
         <w:tc>
@@ -4854,10 +3952,17 @@
             <w:pPr>
               <w:pStyle w:val="TableParagraph"/>
               <w:rPr>
-                <w:rFonts w:ascii="Times New Roman"/>
-                <w:sz w:val="16"/>
-              </w:rPr>
-            </w:pPr>
+                <w:sz w:val="24"/>
+                <w:szCs w:val="24"/>
+              </w:rPr>
+            </w:pPr>
+            <w:r>
+              <w:rPr>
+                <w:sz w:val="24"/>
+                <w:szCs w:val="24"/>
+              </w:rPr>
+              <w:t xml:space="preserve">Incase when building and implementing platform there may be a requirement from an expert like cloud computing or website design </w:t>
+            </w:r>
           </w:p>
         </w:tc>
         <w:tc>
@@ -4874,10 +3979,17 @@
             <w:pPr>
               <w:pStyle w:val="TableParagraph"/>
               <w:rPr>
-                <w:rFonts w:ascii="Times New Roman"/>
-                <w:sz w:val="16"/>
-              </w:rPr>
-            </w:pPr>
+                <w:sz w:val="24"/>
+                <w:szCs w:val="24"/>
+              </w:rPr>
+            </w:pPr>
+            <w:r>
+              <w:rPr>
+                <w:sz w:val="24"/>
+                <w:szCs w:val="24"/>
+              </w:rPr>
+              <w:t>5k</w:t>
+            </w:r>
           </w:p>
         </w:tc>
       </w:tr>
@@ -4899,8 +4011,8 @@
             <w:pPr>
               <w:pStyle w:val="TableParagraph"/>
               <w:rPr>
-                <w:rFonts w:ascii="Times New Roman"/>
-                <w:sz w:val="16"/>
+                <w:sz w:val="24"/>
+                <w:szCs w:val="24"/>
               </w:rPr>
             </w:pPr>
           </w:p>
@@ -4919,8 +4031,8 @@
             <w:pPr>
               <w:pStyle w:val="TableParagraph"/>
               <w:rPr>
-                <w:rFonts w:ascii="Times New Roman"/>
-                <w:sz w:val="16"/>
+                <w:sz w:val="24"/>
+                <w:szCs w:val="24"/>
               </w:rPr>
             </w:pPr>
           </w:p>
@@ -4939,8 +4051,8 @@
             <w:pPr>
               <w:pStyle w:val="TableParagraph"/>
               <w:rPr>
-                <w:rFonts w:ascii="Times New Roman"/>
-                <w:sz w:val="16"/>
+                <w:sz w:val="24"/>
+                <w:szCs w:val="24"/>
               </w:rPr>
             </w:pPr>
           </w:p>
@@ -4964,8 +4076,8 @@
             <w:pPr>
               <w:pStyle w:val="TableParagraph"/>
               <w:rPr>
-                <w:rFonts w:ascii="Times New Roman"/>
-                <w:sz w:val="16"/>
+                <w:sz w:val="24"/>
+                <w:szCs w:val="24"/>
               </w:rPr>
             </w:pPr>
           </w:p>
@@ -4984,8 +4096,8 @@
             <w:pPr>
               <w:pStyle w:val="TableParagraph"/>
               <w:rPr>
-                <w:rFonts w:ascii="Times New Roman"/>
-                <w:sz w:val="16"/>
+                <w:sz w:val="24"/>
+                <w:szCs w:val="24"/>
               </w:rPr>
             </w:pPr>
           </w:p>
@@ -5004,8 +4116,8 @@
             <w:pPr>
               <w:pStyle w:val="TableParagraph"/>
               <w:rPr>
-                <w:rFonts w:ascii="Times New Roman"/>
-                <w:sz w:val="16"/>
+                <w:sz w:val="24"/>
+                <w:szCs w:val="24"/>
               </w:rPr>
             </w:pPr>
           </w:p>
@@ -5029,8 +4141,8 @@
             <w:pPr>
               <w:pStyle w:val="TableParagraph"/>
               <w:rPr>
-                <w:rFonts w:ascii="Times New Roman"/>
-                <w:sz w:val="16"/>
+                <w:sz w:val="24"/>
+                <w:szCs w:val="24"/>
               </w:rPr>
             </w:pPr>
           </w:p>
@@ -5049,8 +4161,8 @@
             <w:pPr>
               <w:pStyle w:val="TableParagraph"/>
               <w:rPr>
-                <w:rFonts w:ascii="Times New Roman"/>
-                <w:sz w:val="16"/>
+                <w:sz w:val="24"/>
+                <w:szCs w:val="24"/>
               </w:rPr>
             </w:pPr>
           </w:p>
@@ -5069,8 +4181,8 @@
             <w:pPr>
               <w:pStyle w:val="TableParagraph"/>
               <w:rPr>
-                <w:rFonts w:ascii="Times New Roman"/>
-                <w:sz w:val="16"/>
+                <w:sz w:val="24"/>
+                <w:szCs w:val="24"/>
               </w:rPr>
             </w:pPr>
           </w:p>
@@ -5094,8 +4206,8 @@
             <w:pPr>
               <w:pStyle w:val="TableParagraph"/>
               <w:rPr>
-                <w:rFonts w:ascii="Times New Roman"/>
-                <w:sz w:val="16"/>
+                <w:sz w:val="24"/>
+                <w:szCs w:val="24"/>
               </w:rPr>
             </w:pPr>
           </w:p>
@@ -5114,8 +4226,8 @@
             <w:pPr>
               <w:pStyle w:val="TableParagraph"/>
               <w:rPr>
-                <w:rFonts w:ascii="Times New Roman"/>
-                <w:sz w:val="16"/>
+                <w:sz w:val="24"/>
+                <w:szCs w:val="24"/>
               </w:rPr>
             </w:pPr>
           </w:p>
@@ -5134,8 +4246,8 @@
             <w:pPr>
               <w:pStyle w:val="TableParagraph"/>
               <w:rPr>
-                <w:rFonts w:ascii="Times New Roman"/>
-                <w:sz w:val="16"/>
+                <w:sz w:val="24"/>
+                <w:szCs w:val="24"/>
               </w:rPr>
             </w:pPr>
           </w:p>
@@ -5145,8 +4257,7 @@
     <w:p>
       <w:pPr>
         <w:rPr>
-          <w:rFonts w:ascii="Times New Roman"/>
-          <w:sz w:val="16"/>
+          <w:rFonts w:ascii="Arial" w:hAnsi="Arial" w:cs="Arial"/>
         </w:rPr>
         <w:sectPr>
           <w:pgSz w:w="16840" w:h="11910" w:orient="landscape"/>
@@ -5160,61 +4271,61 @@
         <w:spacing w:before="43"/>
         <w:ind w:left="107"/>
         <w:rPr>
-          <w:b/>
-          <w:sz w:val="20"/>
-        </w:rPr>
-      </w:pPr>
-      <w:r>
-        <w:rPr>
-          <w:b/>
-          <w:sz w:val="20"/>
+          <w:rFonts w:ascii="Arial" w:hAnsi="Arial" w:cs="Arial"/>
+          <w:b/>
+        </w:rPr>
+      </w:pPr>
+      <w:r>
+        <w:rPr>
+          <w:rFonts w:ascii="Arial" w:hAnsi="Arial" w:cs="Arial"/>
+          <w:b/>
         </w:rPr>
         <w:lastRenderedPageBreak/>
         <w:t>Summary</w:t>
       </w:r>
       <w:r>
         <w:rPr>
+          <w:rFonts w:ascii="Arial" w:hAnsi="Arial" w:cs="Arial"/>
           <w:b/>
           <w:spacing w:val="-5"/>
-          <w:sz w:val="20"/>
         </w:rPr>
         <w:t xml:space="preserve"> </w:t>
       </w:r>
       <w:r>
         <w:rPr>
-          <w:b/>
-          <w:sz w:val="20"/>
+          <w:rFonts w:ascii="Arial" w:hAnsi="Arial" w:cs="Arial"/>
+          <w:b/>
         </w:rPr>
         <w:t>of</w:t>
       </w:r>
       <w:r>
         <w:rPr>
+          <w:rFonts w:ascii="Arial" w:hAnsi="Arial" w:cs="Arial"/>
           <w:b/>
           <w:spacing w:val="-5"/>
-          <w:sz w:val="20"/>
         </w:rPr>
         <w:t xml:space="preserve"> </w:t>
       </w:r>
       <w:r>
         <w:rPr>
-          <w:b/>
-          <w:sz w:val="20"/>
+          <w:rFonts w:ascii="Arial" w:hAnsi="Arial" w:cs="Arial"/>
+          <w:b/>
         </w:rPr>
         <w:t>costs</w:t>
       </w:r>
       <w:r>
         <w:rPr>
+          <w:rFonts w:ascii="Arial" w:hAnsi="Arial" w:cs="Arial"/>
           <w:b/>
           <w:spacing w:val="-5"/>
-          <w:sz w:val="20"/>
         </w:rPr>
         <w:t xml:space="preserve"> </w:t>
       </w:r>
       <w:r>
         <w:rPr>
+          <w:rFonts w:ascii="Arial" w:hAnsi="Arial" w:cs="Arial"/>
           <w:b/>
           <w:spacing w:val="-2"/>
-          <w:sz w:val="20"/>
         </w:rPr>
         <w:t>requested:</w:t>
       </w:r>
@@ -5263,7 +4374,8 @@
               <w:ind w:left="170"/>
               <w:rPr>
                 <w:b/>
-                <w:sz w:val="20"/>
+                <w:sz w:val="24"/>
+                <w:szCs w:val="24"/>
               </w:rPr>
             </w:pPr>
             <w:r>
@@ -5271,7 +4383,8 @@
                 <w:b/>
                 <w:color w:val="FFFFFF"/>
                 <w:spacing w:val="-2"/>
-                <w:sz w:val="20"/>
+                <w:sz w:val="24"/>
+                <w:szCs w:val="24"/>
               </w:rPr>
               <w:t>Description</w:t>
             </w:r>
@@ -5294,7 +4407,8 @@
               <w:ind w:left="170"/>
               <w:rPr>
                 <w:b/>
-                <w:sz w:val="20"/>
+                <w:sz w:val="24"/>
+                <w:szCs w:val="24"/>
               </w:rPr>
             </w:pPr>
             <w:r>
@@ -5302,7 +4416,8 @@
                 <w:b/>
                 <w:color w:val="FFFFFF"/>
                 <w:spacing w:val="-2"/>
-                <w:sz w:val="20"/>
+                <w:sz w:val="24"/>
+                <w:szCs w:val="24"/>
               </w:rPr>
               <w:t>Total</w:t>
             </w:r>
@@ -5330,14 +4445,16 @@
               <w:ind w:left="170"/>
               <w:rPr>
                 <w:b/>
-                <w:sz w:val="20"/>
+                <w:sz w:val="24"/>
+                <w:szCs w:val="24"/>
               </w:rPr>
             </w:pPr>
             <w:r>
               <w:rPr>
                 <w:b/>
                 <w:spacing w:val="-2"/>
-                <w:sz w:val="20"/>
+                <w:sz w:val="24"/>
+                <w:szCs w:val="24"/>
               </w:rPr>
               <w:t>Salaries</w:t>
             </w:r>
@@ -5357,10 +4474,31 @@
             <w:pPr>
               <w:pStyle w:val="TableParagraph"/>
               <w:rPr>
-                <w:rFonts w:ascii="Times New Roman"/>
-                <w:sz w:val="16"/>
-              </w:rPr>
-            </w:pPr>
+                <w:sz w:val="24"/>
+                <w:szCs w:val="24"/>
+              </w:rPr>
+            </w:pPr>
+            <w:r>
+              <w:rPr>
+                <w:sz w:val="24"/>
+                <w:szCs w:val="24"/>
+              </w:rPr>
+              <w:t>7</w:t>
+            </w:r>
+            <w:r>
+              <w:rPr>
+                <w:sz w:val="24"/>
+                <w:szCs w:val="24"/>
+              </w:rPr>
+              <w:t>2</w:t>
+            </w:r>
+            <w:r>
+              <w:rPr>
+                <w:sz w:val="24"/>
+                <w:szCs w:val="24"/>
+              </w:rPr>
+              <w:t>k</w:t>
+            </w:r>
           </w:p>
         </w:tc>
       </w:tr>
@@ -5385,13 +4523,15 @@
               <w:ind w:left="170"/>
               <w:rPr>
                 <w:b/>
-                <w:sz w:val="20"/>
-              </w:rPr>
-            </w:pPr>
-            <w:r>
-              <w:rPr>
-                <w:b/>
-                <w:sz w:val="20"/>
+                <w:sz w:val="24"/>
+                <w:szCs w:val="24"/>
+              </w:rPr>
+            </w:pPr>
+            <w:r>
+              <w:rPr>
+                <w:b/>
+                <w:sz w:val="24"/>
+                <w:szCs w:val="24"/>
               </w:rPr>
               <w:t>Materials</w:t>
             </w:r>
@@ -5399,14 +4539,16 @@
               <w:rPr>
                 <w:b/>
                 <w:spacing w:val="4"/>
-                <w:sz w:val="20"/>
+                <w:sz w:val="24"/>
+                <w:szCs w:val="24"/>
               </w:rPr>
               <w:t xml:space="preserve"> </w:t>
             </w:r>
             <w:r>
               <w:rPr>
                 <w:b/>
-                <w:sz w:val="20"/>
+                <w:sz w:val="24"/>
+                <w:szCs w:val="24"/>
               </w:rPr>
               <w:t>&amp;</w:t>
             </w:r>
@@ -5414,7 +4556,8 @@
               <w:rPr>
                 <w:b/>
                 <w:spacing w:val="4"/>
-                <w:sz w:val="20"/>
+                <w:sz w:val="24"/>
+                <w:szCs w:val="24"/>
               </w:rPr>
               <w:t xml:space="preserve"> </w:t>
             </w:r>
@@ -5422,7 +4565,8 @@
               <w:rPr>
                 <w:b/>
                 <w:spacing w:val="-2"/>
-                <w:sz w:val="20"/>
+                <w:sz w:val="24"/>
+                <w:szCs w:val="24"/>
               </w:rPr>
               <w:t>Consumables</w:t>
             </w:r>
@@ -5442,10 +4586,17 @@
             <w:pPr>
               <w:pStyle w:val="TableParagraph"/>
               <w:rPr>
-                <w:rFonts w:ascii="Times New Roman"/>
-                <w:sz w:val="16"/>
-              </w:rPr>
-            </w:pPr>
+                <w:sz w:val="24"/>
+                <w:szCs w:val="24"/>
+              </w:rPr>
+            </w:pPr>
+            <w:r>
+              <w:rPr>
+                <w:sz w:val="24"/>
+                <w:szCs w:val="24"/>
+              </w:rPr>
+              <w:t>0</w:t>
+            </w:r>
           </w:p>
         </w:tc>
       </w:tr>
@@ -5470,14 +4621,16 @@
               <w:ind w:left="170"/>
               <w:rPr>
                 <w:b/>
-                <w:sz w:val="20"/>
+                <w:sz w:val="24"/>
+                <w:szCs w:val="24"/>
               </w:rPr>
             </w:pPr>
             <w:r>
               <w:rPr>
                 <w:b/>
                 <w:spacing w:val="-2"/>
-                <w:sz w:val="20"/>
+                <w:sz w:val="24"/>
+                <w:szCs w:val="24"/>
               </w:rPr>
               <w:t>Equipment</w:t>
             </w:r>
@@ -5497,10 +4650,31 @@
             <w:pPr>
               <w:pStyle w:val="TableParagraph"/>
               <w:rPr>
-                <w:rFonts w:ascii="Times New Roman"/>
-                <w:sz w:val="16"/>
-              </w:rPr>
-            </w:pPr>
+                <w:sz w:val="24"/>
+                <w:szCs w:val="24"/>
+              </w:rPr>
+            </w:pPr>
+            <w:r>
+              <w:rPr>
+                <w:sz w:val="24"/>
+                <w:szCs w:val="24"/>
+              </w:rPr>
+              <w:t>1</w:t>
+            </w:r>
+            <w:r>
+              <w:rPr>
+                <w:sz w:val="24"/>
+                <w:szCs w:val="24"/>
+              </w:rPr>
+              <w:t>1</w:t>
+            </w:r>
+            <w:r>
+              <w:rPr>
+                <w:sz w:val="24"/>
+                <w:szCs w:val="24"/>
+              </w:rPr>
+              <w:t>k</w:t>
+            </w:r>
           </w:p>
         </w:tc>
       </w:tr>
@@ -5525,13 +4699,15 @@
               <w:ind w:left="170"/>
               <w:rPr>
                 <w:b/>
-                <w:sz w:val="20"/>
-              </w:rPr>
-            </w:pPr>
-            <w:r>
-              <w:rPr>
-                <w:b/>
-                <w:sz w:val="20"/>
+                <w:sz w:val="24"/>
+                <w:szCs w:val="24"/>
+              </w:rPr>
+            </w:pPr>
+            <w:r>
+              <w:rPr>
+                <w:b/>
+                <w:sz w:val="24"/>
+                <w:szCs w:val="24"/>
               </w:rPr>
               <w:t>Access</w:t>
             </w:r>
@@ -5539,7 +4715,8 @@
               <w:rPr>
                 <w:b/>
                 <w:spacing w:val="-9"/>
-                <w:sz w:val="20"/>
+                <w:sz w:val="24"/>
+                <w:szCs w:val="24"/>
               </w:rPr>
               <w:t xml:space="preserve"> </w:t>
             </w:r>
@@ -5547,7 +4724,8 @@
               <w:rPr>
                 <w:b/>
                 <w:spacing w:val="-2"/>
-                <w:sz w:val="20"/>
+                <w:sz w:val="24"/>
+                <w:szCs w:val="24"/>
               </w:rPr>
               <w:t>charges</w:t>
             </w:r>
@@ -5567,10 +4745,17 @@
             <w:pPr>
               <w:pStyle w:val="TableParagraph"/>
               <w:rPr>
-                <w:rFonts w:ascii="Times New Roman"/>
-                <w:sz w:val="16"/>
-              </w:rPr>
-            </w:pPr>
+                <w:sz w:val="24"/>
+                <w:szCs w:val="24"/>
+              </w:rPr>
+            </w:pPr>
+            <w:r>
+              <w:rPr>
+                <w:sz w:val="24"/>
+                <w:szCs w:val="24"/>
+              </w:rPr>
+              <w:t>9k</w:t>
+            </w:r>
           </w:p>
         </w:tc>
       </w:tr>
@@ -5595,13 +4780,15 @@
               <w:ind w:left="170"/>
               <w:rPr>
                 <w:b/>
-                <w:sz w:val="20"/>
-              </w:rPr>
-            </w:pPr>
-            <w:r>
-              <w:rPr>
-                <w:b/>
-                <w:sz w:val="20"/>
+                <w:sz w:val="24"/>
+                <w:szCs w:val="24"/>
+              </w:rPr>
+            </w:pPr>
+            <w:r>
+              <w:rPr>
+                <w:b/>
+                <w:sz w:val="24"/>
+                <w:szCs w:val="24"/>
               </w:rPr>
               <w:t>Travel</w:t>
             </w:r>
@@ -5609,14 +4796,16 @@
               <w:rPr>
                 <w:b/>
                 <w:spacing w:val="-12"/>
-                <w:sz w:val="20"/>
+                <w:sz w:val="24"/>
+                <w:szCs w:val="24"/>
               </w:rPr>
               <w:t xml:space="preserve"> </w:t>
             </w:r>
             <w:r>
               <w:rPr>
                 <w:b/>
-                <w:sz w:val="20"/>
+                <w:sz w:val="24"/>
+                <w:szCs w:val="24"/>
               </w:rPr>
               <w:t>and</w:t>
             </w:r>
@@ -5624,7 +4813,8 @@
               <w:rPr>
                 <w:b/>
                 <w:spacing w:val="-12"/>
-                <w:sz w:val="20"/>
+                <w:sz w:val="24"/>
+                <w:szCs w:val="24"/>
               </w:rPr>
               <w:t xml:space="preserve"> </w:t>
             </w:r>
@@ -5632,7 +4822,8 @@
               <w:rPr>
                 <w:b/>
                 <w:spacing w:val="-2"/>
-                <w:sz w:val="20"/>
+                <w:sz w:val="24"/>
+                <w:szCs w:val="24"/>
               </w:rPr>
               <w:t>subsistence</w:t>
             </w:r>
@@ -5652,10 +4843,24 @@
             <w:pPr>
               <w:pStyle w:val="TableParagraph"/>
               <w:rPr>
-                <w:rFonts w:ascii="Times New Roman"/>
-                <w:sz w:val="16"/>
-              </w:rPr>
-            </w:pPr>
+                <w:sz w:val="24"/>
+                <w:szCs w:val="24"/>
+              </w:rPr>
+            </w:pPr>
+            <w:r>
+              <w:rPr>
+                <w:sz w:val="24"/>
+                <w:szCs w:val="24"/>
+              </w:rPr>
+              <w:t>3</w:t>
+            </w:r>
+            <w:r>
+              <w:rPr>
+                <w:sz w:val="24"/>
+                <w:szCs w:val="24"/>
+              </w:rPr>
+              <w:t>k</w:t>
+            </w:r>
           </w:p>
         </w:tc>
       </w:tr>
@@ -5680,13 +4885,15 @@
               <w:ind w:left="170"/>
               <w:rPr>
                 <w:b/>
-                <w:sz w:val="20"/>
-              </w:rPr>
-            </w:pPr>
-            <w:r>
-              <w:rPr>
-                <w:b/>
-                <w:sz w:val="20"/>
+                <w:sz w:val="24"/>
+                <w:szCs w:val="24"/>
+              </w:rPr>
+            </w:pPr>
+            <w:r>
+              <w:rPr>
+                <w:b/>
+                <w:sz w:val="24"/>
+                <w:szCs w:val="24"/>
               </w:rPr>
               <w:t>Miscellaneous</w:t>
             </w:r>
@@ -5694,14 +4901,16 @@
               <w:rPr>
                 <w:b/>
                 <w:spacing w:val="-7"/>
-                <w:sz w:val="20"/>
+                <w:sz w:val="24"/>
+                <w:szCs w:val="24"/>
               </w:rPr>
               <w:t xml:space="preserve"> </w:t>
             </w:r>
             <w:r>
               <w:rPr>
                 <w:b/>
-                <w:sz w:val="20"/>
+                <w:sz w:val="24"/>
+                <w:szCs w:val="24"/>
               </w:rPr>
               <w:t>–</w:t>
             </w:r>
@@ -5709,7 +4918,8 @@
               <w:rPr>
                 <w:b/>
                 <w:spacing w:val="-6"/>
-                <w:sz w:val="20"/>
+                <w:sz w:val="24"/>
+                <w:szCs w:val="24"/>
               </w:rPr>
               <w:t xml:space="preserve"> </w:t>
             </w:r>
@@ -5717,7 +4927,8 @@
               <w:rPr>
                 <w:b/>
                 <w:spacing w:val="-2"/>
-                <w:sz w:val="20"/>
+                <w:sz w:val="24"/>
+                <w:szCs w:val="24"/>
               </w:rPr>
               <w:t>other</w:t>
             </w:r>
@@ -5737,10 +4948,17 @@
             <w:pPr>
               <w:pStyle w:val="TableParagraph"/>
               <w:rPr>
-                <w:rFonts w:ascii="Times New Roman"/>
-                <w:sz w:val="16"/>
-              </w:rPr>
-            </w:pPr>
+                <w:sz w:val="24"/>
+                <w:szCs w:val="24"/>
+              </w:rPr>
+            </w:pPr>
+            <w:r>
+              <w:rPr>
+                <w:sz w:val="24"/>
+                <w:szCs w:val="24"/>
+              </w:rPr>
+              <w:t>5k</w:t>
+            </w:r>
           </w:p>
         </w:tc>
       </w:tr>
@@ -5765,13 +4983,15 @@
               <w:ind w:left="170"/>
               <w:rPr>
                 <w:b/>
-                <w:sz w:val="20"/>
-              </w:rPr>
-            </w:pPr>
-            <w:r>
-              <w:rPr>
-                <w:b/>
-                <w:sz w:val="20"/>
+                <w:sz w:val="24"/>
+                <w:szCs w:val="24"/>
+              </w:rPr>
+            </w:pPr>
+            <w:r>
+              <w:rPr>
+                <w:b/>
+                <w:sz w:val="24"/>
+                <w:szCs w:val="24"/>
               </w:rPr>
               <w:t>Grand</w:t>
             </w:r>
@@ -5779,7 +4999,8 @@
               <w:rPr>
                 <w:b/>
                 <w:spacing w:val="-6"/>
-                <w:sz w:val="20"/>
+                <w:sz w:val="24"/>
+                <w:szCs w:val="24"/>
               </w:rPr>
               <w:t xml:space="preserve"> </w:t>
             </w:r>
@@ -5787,7 +5008,8 @@
               <w:rPr>
                 <w:b/>
                 <w:spacing w:val="-2"/>
-                <w:sz w:val="20"/>
+                <w:sz w:val="24"/>
+                <w:szCs w:val="24"/>
               </w:rPr>
               <w:t>Total</w:t>
             </w:r>
@@ -5807,10 +5029,17 @@
             <w:pPr>
               <w:pStyle w:val="TableParagraph"/>
               <w:rPr>
-                <w:rFonts w:ascii="Times New Roman"/>
-                <w:sz w:val="16"/>
-              </w:rPr>
-            </w:pPr>
+                <w:sz w:val="24"/>
+                <w:szCs w:val="24"/>
+              </w:rPr>
+            </w:pPr>
+            <w:r>
+              <w:rPr>
+                <w:sz w:val="24"/>
+                <w:szCs w:val="24"/>
+              </w:rPr>
+              <w:t>100K</w:t>
+            </w:r>
           </w:p>
         </w:tc>
       </w:tr>
@@ -5821,7 +5050,8 @@
         <w:spacing w:before="6"/>
         <w:rPr>
           <w:b/>
-          <w:sz w:val="13"/>
+          <w:sz w:val="24"/>
+          <w:szCs w:val="24"/>
         </w:rPr>
       </w:pPr>
     </w:p>

</xml_diff>

<commit_message>
Updating presentation and proposal
</commit_message>
<xml_diff>
--- a/presentation/Proposal.docx
+++ b/presentation/Proposal.docx
@@ -53,6 +53,26 @@
         <w:t xml:space="preserve"> – Proposal</w:t>
       </w:r>
     </w:p>
+    <w:p>
+      <w:pPr>
+        <w:jc w:val="center"/>
+        <w:rPr>
+          <w:b/>
+          <w:bCs/>
+          <w:sz w:val="32"/>
+          <w:szCs w:val="32"/>
+        </w:rPr>
+      </w:pPr>
+      <w:r>
+        <w:rPr>
+          <w:b/>
+          <w:bCs/>
+          <w:sz w:val="32"/>
+          <w:szCs w:val="32"/>
+        </w:rPr>
+        <w:t>BASELINE</w:t>
+      </w:r>
+    </w:p>
     <w:p/>
     <w:p>
       <w:pPr>
@@ -181,13 +201,49 @@
         <w:t>Neighbours</w:t>
       </w:r>
       <w:r>
-        <w:t xml:space="preserve"> (KNN), Gaussian Mixture Model (GMM), and Louvain, among others. The end-goal is to synthesize and extrapolate insights pertinent to identifying correlates of protection for vaccine trials.</w:t>
+        <w:t xml:space="preserve"> (KNN), Gaussian Mixture Model (GMM), and Louvain, among others. The end-goal is to synthesize and extrapolate insights pertinent to identifying correlates of protection for </w:t>
+      </w:r>
+      <w:r>
+        <w:t xml:space="preserve">current and future </w:t>
+      </w:r>
+      <w:r>
+        <w:t>vaccine trials.</w:t>
       </w:r>
     </w:p>
     <w:p/>
     <w:p>
       <w:r>
-        <w:t>The capacity of our platform to manage a broad spectrum of data from diverse streams is one of its defining features. Utilizing Natural Language Processing, we will interpret and classify the input data. Subsequently, the Duncan algorithm will be employed to elucidate the hierarchical interrelationships within the data provided. This enables users to identify common sample identifiers, informing the type of data analysis to be undertaken downstream.</w:t>
+        <w:t>The capacity of our platform to manage a broad spectrum of data from diverse streams is one of its defining features</w:t>
+      </w:r>
+      <w:r>
+        <w:t xml:space="preserve">. </w:t>
+      </w:r>
+      <w:r>
+        <w:rPr>
+          <w:color w:val="000000" w:themeColor="text1"/>
+        </w:rPr>
+        <w:t>G</w:t>
+      </w:r>
+      <w:r>
+        <w:rPr>
+          <w:color w:val="000000" w:themeColor="text1"/>
+        </w:rPr>
+        <w:t>raph-based data manipulation</w:t>
+      </w:r>
+      <w:r>
+        <w:rPr>
+          <w:color w:val="000000" w:themeColor="text1"/>
+        </w:rPr>
+        <w:t xml:space="preserve"> </w:t>
+      </w:r>
+      <w:r>
+        <w:t>will be employed to elucidate the hierarchical interrelationships within the data</w:t>
+      </w:r>
+      <w:r>
+        <w:t xml:space="preserve"> files</w:t>
+      </w:r>
+      <w:r>
+        <w:t xml:space="preserve"> provided. This enables users to identify common sample identifiers, informing the type of data analysis to be undertaken downstream.</w:t>
       </w:r>
     </w:p>
     <w:p/>
@@ -199,7 +255,7 @@
     <w:p/>
     <w:p>
       <w:r>
-        <w:t>Further downstream, users will have the option to engage in AI-assisted analysis. This includes the fusion of multiple uploaded datasets using the NLM and Duncan's algorithm. Users will designate a base dataset encompassing all required parameters, and subsequent datasets will be added to the initial clusters. This strategy ensures computational efficiency, with Louvain clustering carried out only on the initial dataset, and KNN employed to position additional datasets within the baseline dataset.</w:t>
+        <w:t>Further downstream, users will have the option to engage in AI-assisted analysis. Users will designate a base dataset encompassing all required parameters, and subsequent datasets will be added to the initial clusters. This strategy ensures computational efficiency, with Louvain clustering carried out only on the initial dataset, and KNN employed to position additional datasets within the baseline dataset.</w:t>
       </w:r>
     </w:p>
     <w:p>
@@ -235,6 +291,7 @@
         <w:t>, virus neutralization assays, and cytokine responses. Our platform is pioneering in its ability to incorporate multiple streams of varying data types and amalgamate them to inform correlates of protection. This unique ability is what sets it apart as a revolutionary tool in the field of vaccine development.</w:t>
       </w:r>
     </w:p>
+    <w:p/>
     <w:p>
       <w:pPr>
         <w:rPr>
@@ -251,7 +308,6 @@
         <w:t>Workplan</w:t>
       </w:r>
     </w:p>
-    <w:p/>
     <w:p>
       <w:pPr>
         <w:rPr>
@@ -420,6 +476,19 @@
       <w:pPr>
         <w:ind w:left="720"/>
       </w:pPr>
+      <w:r>
+        <w:rPr>
+          <w:b/>
+          <w:bCs/>
+        </w:rPr>
+        <w:t>Throughout the project</w:t>
+      </w:r>
+      <w:r>
+        <w:t>:</w:t>
+      </w:r>
+      <w:r>
+        <w:t xml:space="preserve"> Data from various studies will be drawn together for the testing and optimising of the platform.</w:t>
+      </w:r>
     </w:p>
     <w:p>
       <w:pPr>
@@ -614,11 +683,9 @@
       <w:r>
         <w:t xml:space="preserve">A refined, user-friendly, and versatile platform capable of </w:t>
       </w:r>
-      <w:proofErr w:type="spellStart"/>
-      <w:r>
-        <w:t>analyzing</w:t>
-      </w:r>
-      <w:proofErr w:type="spellEnd"/>
+      <w:r>
+        <w:t>analysing</w:t>
+      </w:r>
       <w:r>
         <w:t xml:space="preserve"> a wide range of data types and structures</w:t>
       </w:r>
@@ -1051,7 +1118,7 @@
                 <w:sz w:val="24"/>
                 <w:szCs w:val="24"/>
               </w:rPr>
-              <w:t xml:space="preserve">Project lead </w:t>
+              <w:t>Project lead</w:t>
             </w:r>
           </w:p>
         </w:tc>

</xml_diff>